<commit_message>
Update to Succession Library v7.
</commit_message>
<xml_diff>
--- a/docs/LANDIS-II Biomass Harvest v4.0 User Guide.docx
+++ b/docs/LANDIS-II Biomass Harvest v4.0 User Guide.docx
@@ -25,21 +25,11 @@
       <w:r>
         <w:t xml:space="preserve"> v</w:t>
       </w:r>
-      <w:r>
-        <w:fldChar w:fldCharType="begin"/>
-      </w:r>
-      <w:r>
-        <w:instrText xml:space="preserve"> DOCPROPERTY  "Extension Version"  \* MERGEFORMAT </w:instrText>
-      </w:r>
-      <w:r>
-        <w:fldChar w:fldCharType="separate"/>
-      </w:r>
-      <w:r>
-        <w:t>4.0</w:t>
-      </w:r>
-      <w:r>
-        <w:fldChar w:fldCharType="end"/>
-      </w:r>
+      <w:fldSimple w:instr=" DOCPROPERTY  &quot;Extension Version&quot;  \* MERGEFORMAT ">
+        <w:r>
+          <w:t>4.0</w:t>
+        </w:r>
+      </w:fldSimple>
     </w:p>
     <w:p>
       <w:pPr>
@@ -212,7 +202,7 @@
         </w:rPr>
         <w:fldChar w:fldCharType="separate"/>
       </w:r>
-      <w:hyperlink w:anchor="_Toc520718826" w:history="1">
+      <w:hyperlink w:anchor="_Toc4413464" w:history="1">
         <w:r>
           <w:rPr>
             <w:rStyle w:val="Hyperlink"/>
@@ -258,7 +248,7 @@
             <w:noProof/>
             <w:webHidden/>
           </w:rPr>
-          <w:instrText xml:space="preserve"> PAGEREF _Toc520718826 \h </w:instrText>
+          <w:instrText xml:space="preserve"> PAGEREF _Toc4413464 \h </w:instrText>
         </w:r>
         <w:r>
           <w:rPr>
@@ -303,7 +293,7 @@
           <w:szCs w:val="22"/>
         </w:rPr>
       </w:pPr>
-      <w:hyperlink w:anchor="_Toc520718827" w:history="1">
+      <w:hyperlink w:anchor="_Toc4413465" w:history="1">
         <w:r>
           <w:rPr>
             <w:rStyle w:val="Hyperlink"/>
@@ -346,7 +336,7 @@
             <w:noProof/>
             <w:webHidden/>
           </w:rPr>
-          <w:instrText xml:space="preserve"> PAGEREF _Toc520718827 \h </w:instrText>
+          <w:instrText xml:space="preserve"> PAGEREF _Toc4413465 \h </w:instrText>
         </w:r>
         <w:r>
           <w:rPr>
@@ -393,7 +383,7 @@
           <w:szCs w:val="22"/>
         </w:rPr>
       </w:pPr>
-      <w:hyperlink w:anchor="_Toc520718828" w:history="1">
+      <w:hyperlink w:anchor="_Toc4413466" w:history="1">
         <w:r>
           <w:rPr>
             <w:rStyle w:val="Hyperlink"/>
@@ -417,7 +407,7 @@
             <w:rStyle w:val="Hyperlink"/>
             <w:noProof/>
           </w:rPr>
-          <w:t>Version 4.0 (August 2018)</w:t>
+          <w:t>Version 4.1 (March 2019)</w:t>
         </w:r>
         <w:r>
           <w:rPr>
@@ -438,7 +428,7 @@
             <w:noProof/>
             <w:webHidden/>
           </w:rPr>
-          <w:instrText xml:space="preserve"> PAGEREF _Toc520718828 \h </w:instrText>
+          <w:instrText xml:space="preserve"> PAGEREF _Toc4413466 \h </w:instrText>
         </w:r>
         <w:r>
           <w:rPr>
@@ -485,7 +475,7 @@
           <w:szCs w:val="22"/>
         </w:rPr>
       </w:pPr>
-      <w:hyperlink w:anchor="_Toc520718829" w:history="1">
+      <w:hyperlink w:anchor="_Toc4413467" w:history="1">
         <w:r>
           <w:rPr>
             <w:rStyle w:val="Hyperlink"/>
@@ -509,7 +499,7 @@
             <w:rStyle w:val="Hyperlink"/>
             <w:noProof/>
           </w:rPr>
-          <w:t>Version 3.2 (June 2017)</w:t>
+          <w:t>Version 4.0 (August 2018)</w:t>
         </w:r>
         <w:r>
           <w:rPr>
@@ -530,7 +520,7 @@
             <w:noProof/>
             <w:webHidden/>
           </w:rPr>
-          <w:instrText xml:space="preserve"> PAGEREF _Toc520718829 \h </w:instrText>
+          <w:instrText xml:space="preserve"> PAGEREF _Toc4413467 \h </w:instrText>
         </w:r>
         <w:r>
           <w:rPr>
@@ -577,7 +567,7 @@
           <w:szCs w:val="22"/>
         </w:rPr>
       </w:pPr>
-      <w:hyperlink w:anchor="_Toc520718830" w:history="1">
+      <w:hyperlink w:anchor="_Toc4413468" w:history="1">
         <w:r>
           <w:rPr>
             <w:rStyle w:val="Hyperlink"/>
@@ -601,7 +591,7 @@
             <w:rStyle w:val="Hyperlink"/>
             <w:noProof/>
           </w:rPr>
-          <w:t>Version 3.1 (November 2015)</w:t>
+          <w:t>Version 3.2 (June 2017)</w:t>
         </w:r>
         <w:r>
           <w:rPr>
@@ -622,7 +612,7 @@
             <w:noProof/>
             <w:webHidden/>
           </w:rPr>
-          <w:instrText xml:space="preserve"> PAGEREF _Toc520718830 \h </w:instrText>
+          <w:instrText xml:space="preserve"> PAGEREF _Toc4413468 \h </w:instrText>
         </w:r>
         <w:r>
           <w:rPr>
@@ -669,7 +659,7 @@
           <w:szCs w:val="22"/>
         </w:rPr>
       </w:pPr>
-      <w:hyperlink w:anchor="_Toc520718831" w:history="1">
+      <w:hyperlink w:anchor="_Toc4413469" w:history="1">
         <w:r>
           <w:rPr>
             <w:rStyle w:val="Hyperlink"/>
@@ -693,7 +683,7 @@
             <w:rStyle w:val="Hyperlink"/>
             <w:noProof/>
           </w:rPr>
-          <w:t>Version 3.0 (September 2015)</w:t>
+          <w:t>Version 3.1 (November 2015)</w:t>
         </w:r>
         <w:r>
           <w:rPr>
@@ -714,7 +704,7 @@
             <w:noProof/>
             <w:webHidden/>
           </w:rPr>
-          <w:instrText xml:space="preserve"> PAGEREF _Toc520718831 \h </w:instrText>
+          <w:instrText xml:space="preserve"> PAGEREF _Toc4413469 \h </w:instrText>
         </w:r>
         <w:r>
           <w:rPr>
@@ -761,7 +751,7 @@
           <w:szCs w:val="22"/>
         </w:rPr>
       </w:pPr>
-      <w:hyperlink w:anchor="_Toc520718832" w:history="1">
+      <w:hyperlink w:anchor="_Toc4413470" w:history="1">
         <w:r>
           <w:rPr>
             <w:rStyle w:val="Hyperlink"/>
@@ -785,7 +775,7 @@
             <w:rStyle w:val="Hyperlink"/>
             <w:noProof/>
           </w:rPr>
-          <w:t>Version 2.2 (March 2014)</w:t>
+          <w:t>Version 3.0 (September 2015)</w:t>
         </w:r>
         <w:r>
           <w:rPr>
@@ -806,7 +796,7 @@
             <w:noProof/>
             <w:webHidden/>
           </w:rPr>
-          <w:instrText xml:space="preserve"> PAGEREF _Toc520718832 \h </w:instrText>
+          <w:instrText xml:space="preserve"> PAGEREF _Toc4413470 \h </w:instrText>
         </w:r>
         <w:r>
           <w:rPr>
@@ -853,7 +843,7 @@
           <w:szCs w:val="22"/>
         </w:rPr>
       </w:pPr>
-      <w:hyperlink w:anchor="_Toc520718833" w:history="1">
+      <w:hyperlink w:anchor="_Toc4413471" w:history="1">
         <w:r>
           <w:rPr>
             <w:rStyle w:val="Hyperlink"/>
@@ -877,7 +867,7 @@
             <w:rStyle w:val="Hyperlink"/>
             <w:noProof/>
           </w:rPr>
-          <w:t>Version 2.1 (March 2013)</w:t>
+          <w:t>Version 2.2 (March 2014)</w:t>
         </w:r>
         <w:r>
           <w:rPr>
@@ -898,7 +888,7 @@
             <w:noProof/>
             <w:webHidden/>
           </w:rPr>
-          <w:instrText xml:space="preserve"> PAGEREF _Toc520718833 \h </w:instrText>
+          <w:instrText xml:space="preserve"> PAGEREF _Toc4413471 \h </w:instrText>
         </w:r>
         <w:r>
           <w:rPr>
@@ -945,7 +935,7 @@
           <w:szCs w:val="22"/>
         </w:rPr>
       </w:pPr>
-      <w:hyperlink w:anchor="_Toc520718834" w:history="1">
+      <w:hyperlink w:anchor="_Toc4413472" w:history="1">
         <w:r>
           <w:rPr>
             <w:rStyle w:val="Hyperlink"/>
@@ -969,7 +959,7 @@
             <w:rStyle w:val="Hyperlink"/>
             <w:noProof/>
           </w:rPr>
-          <w:t>Version 2.0</w:t>
+          <w:t>Version 2.1 (March 2013)</w:t>
         </w:r>
         <w:r>
           <w:rPr>
@@ -990,7 +980,7 @@
             <w:noProof/>
             <w:webHidden/>
           </w:rPr>
-          <w:instrText xml:space="preserve"> PAGEREF _Toc520718834 \h </w:instrText>
+          <w:instrText xml:space="preserve"> PAGEREF _Toc4413472 \h </w:instrText>
         </w:r>
         <w:r>
           <w:rPr>
@@ -1037,7 +1027,7 @@
           <w:szCs w:val="22"/>
         </w:rPr>
       </w:pPr>
-      <w:hyperlink w:anchor="_Toc520718835" w:history="1">
+      <w:hyperlink w:anchor="_Toc4413473" w:history="1">
         <w:r>
           <w:rPr>
             <w:rStyle w:val="Hyperlink"/>
@@ -1061,7 +1051,7 @@
             <w:rStyle w:val="Hyperlink"/>
             <w:noProof/>
           </w:rPr>
-          <w:t>Version 1.3</w:t>
+          <w:t>Version 2.0</w:t>
         </w:r>
         <w:r>
           <w:rPr>
@@ -1082,95 +1072,7 @@
             <w:noProof/>
             <w:webHidden/>
           </w:rPr>
-          <w:instrText xml:space="preserve"> PAGEREF _Toc520718835 \h </w:instrText>
-        </w:r>
-        <w:r>
-          <w:rPr>
-            <w:noProof/>
-            <w:webHidden/>
-          </w:rPr>
-        </w:r>
-        <w:r>
-          <w:rPr>
-            <w:noProof/>
-            <w:webHidden/>
-          </w:rPr>
-          <w:fldChar w:fldCharType="separate"/>
-        </w:r>
-        <w:r>
-          <w:rPr>
-            <w:noProof/>
-            <w:webHidden/>
-          </w:rPr>
-          <w:t>3</w:t>
-        </w:r>
-        <w:r>
-          <w:rPr>
-            <w:noProof/>
-            <w:webHidden/>
-          </w:rPr>
-          <w:fldChar w:fldCharType="end"/>
-        </w:r>
-      </w:hyperlink>
-    </w:p>
-    <w:p>
-      <w:pPr>
-        <w:pStyle w:val="TOC2"/>
-        <w:tabs>
-          <w:tab w:val="left" w:pos="720"/>
-          <w:tab w:val="right" w:leader="dot" w:pos="8976"/>
-        </w:tabs>
-        <w:rPr>
-          <w:rFonts w:asciiTheme="minorHAnsi" w:eastAsiaTheme="minorEastAsia" w:hAnsiTheme="minorHAnsi" w:cstheme="minorBidi"/>
-          <w:noProof/>
-          <w:sz w:val="22"/>
-          <w:szCs w:val="22"/>
-        </w:rPr>
-      </w:pPr>
-      <w:hyperlink w:anchor="_Toc520718836" w:history="1">
-        <w:r>
-          <w:rPr>
-            <w:rStyle w:val="Hyperlink"/>
-            <w:noProof/>
-          </w:rPr>
-          <w:t>1.2</w:t>
-        </w:r>
-        <w:r>
-          <w:rPr>
-            <w:rFonts w:asciiTheme="minorHAnsi" w:eastAsiaTheme="minorEastAsia" w:hAnsiTheme="minorHAnsi" w:cstheme="minorBidi"/>
-            <w:noProof/>
-            <w:sz w:val="22"/>
-            <w:szCs w:val="22"/>
-          </w:rPr>
-          <w:tab/>
-        </w:r>
-        <w:r>
-          <w:rPr>
-            <w:rStyle w:val="Hyperlink"/>
-            <w:noProof/>
-          </w:rPr>
-          <w:t>Minor Releases</w:t>
-        </w:r>
-        <w:r>
-          <w:rPr>
-            <w:noProof/>
-            <w:webHidden/>
-          </w:rPr>
-          <w:tab/>
-        </w:r>
-        <w:r>
-          <w:rPr>
-            <w:noProof/>
-            <w:webHidden/>
-          </w:rPr>
-          <w:fldChar w:fldCharType="begin"/>
-        </w:r>
-        <w:r>
-          <w:rPr>
-            <w:noProof/>
-            <w:webHidden/>
-          </w:rPr>
-          <w:instrText xml:space="preserve"> PAGEREF _Toc520718836 \h </w:instrText>
+          <w:instrText xml:space="preserve"> PAGEREF _Toc4413473 \h </w:instrText>
         </w:r>
         <w:r>
           <w:rPr>
@@ -1217,13 +1119,13 @@
           <w:szCs w:val="22"/>
         </w:rPr>
       </w:pPr>
-      <w:hyperlink w:anchor="_Toc520718837" w:history="1">
+      <w:hyperlink w:anchor="_Toc4413474" w:history="1">
         <w:r>
           <w:rPr>
             <w:rStyle w:val="Hyperlink"/>
             <w:noProof/>
           </w:rPr>
-          <w:t>1.2.1</w:t>
+          <w:t>1.1.9</w:t>
         </w:r>
         <w:r>
           <w:rPr>
@@ -1241,7 +1143,7 @@
             <w:rStyle w:val="Hyperlink"/>
             <w:noProof/>
           </w:rPr>
-          <w:t>Version 3.2.4 (May 2018)</w:t>
+          <w:t>Version 1.3</w:t>
         </w:r>
         <w:r>
           <w:rPr>
@@ -1262,7 +1164,95 @@
             <w:noProof/>
             <w:webHidden/>
           </w:rPr>
-          <w:instrText xml:space="preserve"> PAGEREF _Toc520718837 \h </w:instrText>
+          <w:instrText xml:space="preserve"> PAGEREF _Toc4413474 \h </w:instrText>
+        </w:r>
+        <w:r>
+          <w:rPr>
+            <w:noProof/>
+            <w:webHidden/>
+          </w:rPr>
+        </w:r>
+        <w:r>
+          <w:rPr>
+            <w:noProof/>
+            <w:webHidden/>
+          </w:rPr>
+          <w:fldChar w:fldCharType="separate"/>
+        </w:r>
+        <w:r>
+          <w:rPr>
+            <w:noProof/>
+            <w:webHidden/>
+          </w:rPr>
+          <w:t>3</w:t>
+        </w:r>
+        <w:r>
+          <w:rPr>
+            <w:noProof/>
+            <w:webHidden/>
+          </w:rPr>
+          <w:fldChar w:fldCharType="end"/>
+        </w:r>
+      </w:hyperlink>
+    </w:p>
+    <w:p>
+      <w:pPr>
+        <w:pStyle w:val="TOC2"/>
+        <w:tabs>
+          <w:tab w:val="left" w:pos="720"/>
+          <w:tab w:val="right" w:leader="dot" w:pos="8976"/>
+        </w:tabs>
+        <w:rPr>
+          <w:rFonts w:asciiTheme="minorHAnsi" w:eastAsiaTheme="minorEastAsia" w:hAnsiTheme="minorHAnsi" w:cstheme="minorBidi"/>
+          <w:noProof/>
+          <w:sz w:val="22"/>
+          <w:szCs w:val="22"/>
+        </w:rPr>
+      </w:pPr>
+      <w:hyperlink w:anchor="_Toc4413475" w:history="1">
+        <w:r>
+          <w:rPr>
+            <w:rStyle w:val="Hyperlink"/>
+            <w:noProof/>
+          </w:rPr>
+          <w:t>1.2</w:t>
+        </w:r>
+        <w:r>
+          <w:rPr>
+            <w:rFonts w:asciiTheme="minorHAnsi" w:eastAsiaTheme="minorEastAsia" w:hAnsiTheme="minorHAnsi" w:cstheme="minorBidi"/>
+            <w:noProof/>
+            <w:sz w:val="22"/>
+            <w:szCs w:val="22"/>
+          </w:rPr>
+          <w:tab/>
+        </w:r>
+        <w:r>
+          <w:rPr>
+            <w:rStyle w:val="Hyperlink"/>
+            <w:noProof/>
+          </w:rPr>
+          <w:t>Minor Releases</w:t>
+        </w:r>
+        <w:r>
+          <w:rPr>
+            <w:noProof/>
+            <w:webHidden/>
+          </w:rPr>
+          <w:tab/>
+        </w:r>
+        <w:r>
+          <w:rPr>
+            <w:noProof/>
+            <w:webHidden/>
+          </w:rPr>
+          <w:fldChar w:fldCharType="begin"/>
+        </w:r>
+        <w:r>
+          <w:rPr>
+            <w:noProof/>
+            <w:webHidden/>
+          </w:rPr>
+          <w:instrText xml:space="preserve"> PAGEREF _Toc4413475 \h </w:instrText>
         </w:r>
         <w:r>
           <w:rPr>
@@ -1309,13 +1299,13 @@
           <w:szCs w:val="22"/>
         </w:rPr>
       </w:pPr>
-      <w:hyperlink w:anchor="_Toc520718838" w:history="1">
+      <w:hyperlink w:anchor="_Toc4413476" w:history="1">
         <w:r>
           <w:rPr>
             <w:rStyle w:val="Hyperlink"/>
             <w:noProof/>
           </w:rPr>
-          <w:t>1.2.2</w:t>
+          <w:t>1.2.1</w:t>
         </w:r>
         <w:r>
           <w:rPr>
@@ -1333,7 +1323,7 @@
             <w:rStyle w:val="Hyperlink"/>
             <w:noProof/>
           </w:rPr>
-          <w:t>Version 3.2.3 (March 2018)</w:t>
+          <w:t>Version 3.2.4 (May 2018)</w:t>
         </w:r>
         <w:r>
           <w:rPr>
@@ -1354,7 +1344,7 @@
             <w:noProof/>
             <w:webHidden/>
           </w:rPr>
-          <w:instrText xml:space="preserve"> PAGEREF _Toc520718838 \h </w:instrText>
+          <w:instrText xml:space="preserve"> PAGEREF _Toc4413476 \h </w:instrText>
         </w:r>
         <w:r>
           <w:rPr>
@@ -1401,13 +1391,13 @@
           <w:szCs w:val="22"/>
         </w:rPr>
       </w:pPr>
-      <w:hyperlink w:anchor="_Toc520718839" w:history="1">
+      <w:hyperlink w:anchor="_Toc4413477" w:history="1">
         <w:r>
           <w:rPr>
             <w:rStyle w:val="Hyperlink"/>
             <w:noProof/>
           </w:rPr>
-          <w:t>1.2.3</w:t>
+          <w:t>1.2.2</w:t>
         </w:r>
         <w:r>
           <w:rPr>
@@ -1425,7 +1415,7 @@
             <w:rStyle w:val="Hyperlink"/>
             <w:noProof/>
           </w:rPr>
-          <w:t>Version 3.2.1 (February 2018)</w:t>
+          <w:t>Version 3.2.3 (March 2018)</w:t>
         </w:r>
         <w:r>
           <w:rPr>
@@ -1446,7 +1436,7 @@
             <w:noProof/>
             <w:webHidden/>
           </w:rPr>
-          <w:instrText xml:space="preserve"> PAGEREF _Toc520718839 \h </w:instrText>
+          <w:instrText xml:space="preserve"> PAGEREF _Toc4413477 \h </w:instrText>
         </w:r>
         <w:r>
           <w:rPr>
@@ -1493,13 +1483,13 @@
           <w:szCs w:val="22"/>
         </w:rPr>
       </w:pPr>
-      <w:hyperlink w:anchor="_Toc520718840" w:history="1">
+      <w:hyperlink w:anchor="_Toc4413478" w:history="1">
         <w:r>
           <w:rPr>
             <w:rStyle w:val="Hyperlink"/>
             <w:noProof/>
           </w:rPr>
-          <w:t>1.2.4</w:t>
+          <w:t>1.2.3</w:t>
         </w:r>
         <w:r>
           <w:rPr>
@@ -1517,7 +1507,7 @@
             <w:rStyle w:val="Hyperlink"/>
             <w:noProof/>
           </w:rPr>
-          <w:t>Version 2.0.4</w:t>
+          <w:t>Version 3.2.1 (February 2018)</w:t>
         </w:r>
         <w:r>
           <w:rPr>
@@ -1538,7 +1528,7 @@
             <w:noProof/>
             <w:webHidden/>
           </w:rPr>
-          <w:instrText xml:space="preserve"> PAGEREF _Toc520718840 \h </w:instrText>
+          <w:instrText xml:space="preserve"> PAGEREF _Toc4413478 \h </w:instrText>
         </w:r>
         <w:r>
           <w:rPr>
@@ -1585,13 +1575,13 @@
           <w:szCs w:val="22"/>
         </w:rPr>
       </w:pPr>
-      <w:hyperlink w:anchor="_Toc520718841" w:history="1">
+      <w:hyperlink w:anchor="_Toc4413479" w:history="1">
         <w:r>
           <w:rPr>
             <w:rStyle w:val="Hyperlink"/>
             <w:noProof/>
           </w:rPr>
-          <w:t>1.2.5</w:t>
+          <w:t>1.2.4</w:t>
         </w:r>
         <w:r>
           <w:rPr>
@@ -1609,7 +1599,7 @@
             <w:rStyle w:val="Hyperlink"/>
             <w:noProof/>
           </w:rPr>
-          <w:t>Version 2.0.3</w:t>
+          <w:t>Version 2.0.4</w:t>
         </w:r>
         <w:r>
           <w:rPr>
@@ -1630,7 +1620,7 @@
             <w:noProof/>
             <w:webHidden/>
           </w:rPr>
-          <w:instrText xml:space="preserve"> PAGEREF _Toc520718841 \h </w:instrText>
+          <w:instrText xml:space="preserve"> PAGEREF _Toc4413479 \h </w:instrText>
         </w:r>
         <w:r>
           <w:rPr>
@@ -1650,7 +1640,7 @@
             <w:noProof/>
             <w:webHidden/>
           </w:rPr>
-          <w:t>4</w:t>
+          <w:t>3</w:t>
         </w:r>
         <w:r>
           <w:rPr>
@@ -1677,13 +1667,13 @@
           <w:szCs w:val="22"/>
         </w:rPr>
       </w:pPr>
-      <w:hyperlink w:anchor="_Toc520718842" w:history="1">
+      <w:hyperlink w:anchor="_Toc4413480" w:history="1">
         <w:r>
           <w:rPr>
             <w:rStyle w:val="Hyperlink"/>
             <w:noProof/>
           </w:rPr>
-          <w:t>1.2.6</w:t>
+          <w:t>1.2.5</w:t>
         </w:r>
         <w:r>
           <w:rPr>
@@ -1701,7 +1691,7 @@
             <w:rStyle w:val="Hyperlink"/>
             <w:noProof/>
           </w:rPr>
-          <w:t>Version 2.0.2</w:t>
+          <w:t>Version 2.0.3</w:t>
         </w:r>
         <w:r>
           <w:rPr>
@@ -1722,7 +1712,7 @@
             <w:noProof/>
             <w:webHidden/>
           </w:rPr>
-          <w:instrText xml:space="preserve"> PAGEREF _Toc520718842 \h </w:instrText>
+          <w:instrText xml:space="preserve"> PAGEREF _Toc4413480 \h </w:instrText>
         </w:r>
         <w:r>
           <w:rPr>
@@ -1769,13 +1759,13 @@
           <w:szCs w:val="22"/>
         </w:rPr>
       </w:pPr>
-      <w:hyperlink w:anchor="_Toc520718843" w:history="1">
+      <w:hyperlink w:anchor="_Toc4413481" w:history="1">
         <w:r>
           <w:rPr>
             <w:rStyle w:val="Hyperlink"/>
             <w:noProof/>
           </w:rPr>
-          <w:t>1.2.7</w:t>
+          <w:t>1.2.6</w:t>
         </w:r>
         <w:r>
           <w:rPr>
@@ -1793,6 +1783,98 @@
             <w:rStyle w:val="Hyperlink"/>
             <w:noProof/>
           </w:rPr>
+          <w:t>Version 2.0.2</w:t>
+        </w:r>
+        <w:r>
+          <w:rPr>
+            <w:noProof/>
+            <w:webHidden/>
+          </w:rPr>
+          <w:tab/>
+        </w:r>
+        <w:r>
+          <w:rPr>
+            <w:noProof/>
+            <w:webHidden/>
+          </w:rPr>
+          <w:fldChar w:fldCharType="begin"/>
+        </w:r>
+        <w:r>
+          <w:rPr>
+            <w:noProof/>
+            <w:webHidden/>
+          </w:rPr>
+          <w:instrText xml:space="preserve"> PAGEREF _Toc4413481 \h </w:instrText>
+        </w:r>
+        <w:r>
+          <w:rPr>
+            <w:noProof/>
+            <w:webHidden/>
+          </w:rPr>
+        </w:r>
+        <w:r>
+          <w:rPr>
+            <w:noProof/>
+            <w:webHidden/>
+          </w:rPr>
+          <w:fldChar w:fldCharType="separate"/>
+        </w:r>
+        <w:r>
+          <w:rPr>
+            <w:noProof/>
+            <w:webHidden/>
+          </w:rPr>
+          <w:t>4</w:t>
+        </w:r>
+        <w:r>
+          <w:rPr>
+            <w:noProof/>
+            <w:webHidden/>
+          </w:rPr>
+          <w:fldChar w:fldCharType="end"/>
+        </w:r>
+      </w:hyperlink>
+    </w:p>
+    <w:p>
+      <w:pPr>
+        <w:pStyle w:val="TOC3"/>
+        <w:tabs>
+          <w:tab w:val="left" w:pos="1200"/>
+          <w:tab w:val="right" w:leader="dot" w:pos="8976"/>
+        </w:tabs>
+        <w:rPr>
+          <w:rFonts w:asciiTheme="minorHAnsi" w:eastAsiaTheme="minorEastAsia" w:hAnsiTheme="minorHAnsi" w:cstheme="minorBidi"/>
+          <w:i w:val="0"/>
+          <w:iCs w:val="0"/>
+          <w:noProof/>
+          <w:sz w:val="22"/>
+          <w:szCs w:val="22"/>
+        </w:rPr>
+      </w:pPr>
+      <w:hyperlink w:anchor="_Toc4413482" w:history="1">
+        <w:r>
+          <w:rPr>
+            <w:rStyle w:val="Hyperlink"/>
+            <w:noProof/>
+          </w:rPr>
+          <w:t>1.2.7</w:t>
+        </w:r>
+        <w:r>
+          <w:rPr>
+            <w:rFonts w:asciiTheme="minorHAnsi" w:eastAsiaTheme="minorEastAsia" w:hAnsiTheme="minorHAnsi" w:cstheme="minorBidi"/>
+            <w:i w:val="0"/>
+            <w:iCs w:val="0"/>
+            <w:noProof/>
+            <w:sz w:val="22"/>
+            <w:szCs w:val="22"/>
+          </w:rPr>
+          <w:tab/>
+        </w:r>
+        <w:r>
+          <w:rPr>
+            <w:rStyle w:val="Hyperlink"/>
+            <w:noProof/>
+          </w:rPr>
           <w:t>Version 1.3.1</w:t>
         </w:r>
         <w:r>
@@ -1814,7 +1896,7 @@
             <w:noProof/>
             <w:webHidden/>
           </w:rPr>
-          <w:instrText xml:space="preserve"> PAGEREF _Toc520718843 \h </w:instrText>
+          <w:instrText xml:space="preserve"> PAGEREF _Toc4413482 \h </w:instrText>
         </w:r>
         <w:r>
           <w:rPr>
@@ -1859,7 +1941,7 @@
           <w:szCs w:val="22"/>
         </w:rPr>
       </w:pPr>
-      <w:hyperlink w:anchor="_Toc520718844" w:history="1">
+      <w:hyperlink w:anchor="_Toc4413483" w:history="1">
         <w:r>
           <w:rPr>
             <w:rStyle w:val="Hyperlink"/>
@@ -1902,7 +1984,7 @@
             <w:noProof/>
             <w:webHidden/>
           </w:rPr>
-          <w:instrText xml:space="preserve"> PAGEREF _Toc520718844 \h </w:instrText>
+          <w:instrText xml:space="preserve"> PAGEREF _Toc4413483 \h </w:instrText>
         </w:r>
         <w:r>
           <w:rPr>
@@ -1950,7 +2032,7 @@
           <w:szCs w:val="22"/>
         </w:rPr>
       </w:pPr>
-      <w:hyperlink w:anchor="_Toc520718845" w:history="1">
+      <w:hyperlink w:anchor="_Toc4413484" w:history="1">
         <w:r>
           <w:rPr>
             <w:rStyle w:val="Hyperlink"/>
@@ -1996,7 +2078,7 @@
             <w:noProof/>
             <w:webHidden/>
           </w:rPr>
-          <w:instrText xml:space="preserve"> PAGEREF _Toc520718845 \h </w:instrText>
+          <w:instrText xml:space="preserve"> PAGEREF _Toc4413484 \h </w:instrText>
         </w:r>
         <w:r>
           <w:rPr>
@@ -2041,7 +2123,7 @@
           <w:szCs w:val="22"/>
         </w:rPr>
       </w:pPr>
-      <w:hyperlink w:anchor="_Toc520718846" w:history="1">
+      <w:hyperlink w:anchor="_Toc4413485" w:history="1">
         <w:r>
           <w:rPr>
             <w:rStyle w:val="Hyperlink"/>
@@ -2084,7 +2166,7 @@
             <w:noProof/>
             <w:webHidden/>
           </w:rPr>
-          <w:instrText xml:space="preserve"> PAGEREF _Toc520718846 \h </w:instrText>
+          <w:instrText xml:space="preserve"> PAGEREF _Toc4413485 \h </w:instrText>
         </w:r>
         <w:r>
           <w:rPr>
@@ -2129,7 +2211,7 @@
           <w:szCs w:val="22"/>
         </w:rPr>
       </w:pPr>
-      <w:hyperlink w:anchor="_Toc520718847" w:history="1">
+      <w:hyperlink w:anchor="_Toc4413486" w:history="1">
         <w:r>
           <w:rPr>
             <w:rStyle w:val="Hyperlink"/>
@@ -2172,7 +2254,7 @@
             <w:noProof/>
             <w:webHidden/>
           </w:rPr>
-          <w:instrText xml:space="preserve"> PAGEREF _Toc520718847 \h </w:instrText>
+          <w:instrText xml:space="preserve"> PAGEREF _Toc4413486 \h </w:instrText>
         </w:r>
         <w:r>
           <w:rPr>
@@ -2217,7 +2299,7 @@
           <w:szCs w:val="22"/>
         </w:rPr>
       </w:pPr>
-      <w:hyperlink w:anchor="_Toc520718848" w:history="1">
+      <w:hyperlink w:anchor="_Toc4413487" w:history="1">
         <w:r>
           <w:rPr>
             <w:rStyle w:val="Hyperlink"/>
@@ -2260,7 +2342,7 @@
             <w:noProof/>
             <w:webHidden/>
           </w:rPr>
-          <w:instrText xml:space="preserve"> PAGEREF _Toc520718848 \h </w:instrText>
+          <w:instrText xml:space="preserve"> PAGEREF _Toc4413487 \h </w:instrText>
         </w:r>
         <w:r>
           <w:rPr>
@@ -2305,7 +2387,7 @@
           <w:szCs w:val="22"/>
         </w:rPr>
       </w:pPr>
-      <w:hyperlink w:anchor="_Toc520718849" w:history="1">
+      <w:hyperlink w:anchor="_Toc4413488" w:history="1">
         <w:r>
           <w:rPr>
             <w:rStyle w:val="Hyperlink"/>
@@ -2348,7 +2430,7 @@
             <w:noProof/>
             <w:webHidden/>
           </w:rPr>
-          <w:instrText xml:space="preserve"> PAGEREF _Toc520718849 \h </w:instrText>
+          <w:instrText xml:space="preserve"> PAGEREF _Toc4413488 \h </w:instrText>
         </w:r>
         <w:r>
           <w:rPr>
@@ -2396,7 +2478,7 @@
           <w:szCs w:val="22"/>
         </w:rPr>
       </w:pPr>
-      <w:hyperlink w:anchor="_Toc520718850" w:history="1">
+      <w:hyperlink w:anchor="_Toc4413489" w:history="1">
         <w:r>
           <w:rPr>
             <w:rStyle w:val="Hyperlink"/>
@@ -2442,7 +2524,7 @@
             <w:noProof/>
             <w:webHidden/>
           </w:rPr>
-          <w:instrText xml:space="preserve"> PAGEREF _Toc520718850 \h </w:instrText>
+          <w:instrText xml:space="preserve"> PAGEREF _Toc4413489 \h </w:instrText>
         </w:r>
         <w:r>
           <w:rPr>
@@ -2487,7 +2569,7 @@
           <w:szCs w:val="22"/>
         </w:rPr>
       </w:pPr>
-      <w:hyperlink w:anchor="_Toc520718851" w:history="1">
+      <w:hyperlink w:anchor="_Toc4413490" w:history="1">
         <w:r>
           <w:rPr>
             <w:rStyle w:val="Hyperlink"/>
@@ -2530,7 +2612,7 @@
             <w:noProof/>
             <w:webHidden/>
           </w:rPr>
-          <w:instrText xml:space="preserve"> PAGEREF _Toc520718851 \h </w:instrText>
+          <w:instrText xml:space="preserve"> PAGEREF _Toc4413490 \h </w:instrText>
         </w:r>
         <w:r>
           <w:rPr>
@@ -2575,7 +2657,7 @@
           <w:szCs w:val="22"/>
         </w:rPr>
       </w:pPr>
-      <w:hyperlink w:anchor="_Toc520718852" w:history="1">
+      <w:hyperlink w:anchor="_Toc4413491" w:history="1">
         <w:r>
           <w:rPr>
             <w:rStyle w:val="Hyperlink"/>
@@ -2618,7 +2700,7 @@
             <w:noProof/>
             <w:webHidden/>
           </w:rPr>
-          <w:instrText xml:space="preserve"> PAGEREF _Toc520718852 \h </w:instrText>
+          <w:instrText xml:space="preserve"> PAGEREF _Toc4413491 \h </w:instrText>
         </w:r>
         <w:r>
           <w:rPr>
@@ -2663,7 +2745,7 @@
           <w:szCs w:val="22"/>
         </w:rPr>
       </w:pPr>
-      <w:hyperlink w:anchor="_Toc520718853" w:history="1">
+      <w:hyperlink w:anchor="_Toc4413492" w:history="1">
         <w:r>
           <w:rPr>
             <w:rStyle w:val="Hyperlink"/>
@@ -2706,7 +2788,7 @@
             <w:noProof/>
             <w:webHidden/>
           </w:rPr>
-          <w:instrText xml:space="preserve"> PAGEREF _Toc520718853 \h </w:instrText>
+          <w:instrText xml:space="preserve"> PAGEREF _Toc4413492 \h </w:instrText>
         </w:r>
         <w:r>
           <w:rPr>
@@ -2760,7 +2842,7 @@
         <w:pStyle w:val="Heading1"/>
       </w:pPr>
       <w:bookmarkStart w:id="3" w:name="_Toc102232953"/>
-      <w:bookmarkStart w:id="4" w:name="_Toc520718826"/>
+      <w:bookmarkStart w:id="4" w:name="_Toc4413464"/>
       <w:r>
         <w:lastRenderedPageBreak/>
         <w:t>Introduction</w:t>
@@ -2871,7 +2953,7 @@
       <w:pPr>
         <w:pStyle w:val="Heading2"/>
       </w:pPr>
-      <w:bookmarkStart w:id="5" w:name="_Toc520718827"/>
+      <w:bookmarkStart w:id="5" w:name="_Toc4413465"/>
       <w:r>
         <w:t>Major Releases</w:t>
       </w:r>
@@ -2881,11 +2963,29 @@
       <w:pPr>
         <w:pStyle w:val="Heading3"/>
       </w:pPr>
-      <w:bookmarkStart w:id="6" w:name="_Toc520718828"/>
+      <w:bookmarkStart w:id="6" w:name="_Toc4413466"/>
+      <w:r>
+        <w:t>Version 4.1 (March 2019)</w:t>
+      </w:r>
+      <w:bookmarkEnd w:id="6"/>
+    </w:p>
+    <w:p>
+      <w:pPr>
+        <w:pStyle w:val="textbody"/>
+      </w:pPr>
+      <w:r>
+        <w:t>Updated with Succession Library v7.</w:t>
+      </w:r>
+    </w:p>
+    <w:p>
+      <w:pPr>
+        <w:pStyle w:val="Heading3"/>
+      </w:pPr>
+      <w:bookmarkStart w:id="7" w:name="_Toc4413467"/>
       <w:r>
         <w:t>Version 4.0 (August 2018)</w:t>
       </w:r>
-      <w:bookmarkEnd w:id="6"/>
+      <w:bookmarkEnd w:id="7"/>
     </w:p>
     <w:p>
       <w:pPr>
@@ -2899,11 +2999,11 @@
       <w:pPr>
         <w:pStyle w:val="Heading3"/>
       </w:pPr>
-      <w:bookmarkStart w:id="7" w:name="_Toc520718829"/>
+      <w:bookmarkStart w:id="8" w:name="_Toc4413468"/>
       <w:r>
         <w:t>Version 3.2 (June 2017)</w:t>
       </w:r>
-      <w:bookmarkEnd w:id="7"/>
+      <w:bookmarkEnd w:id="8"/>
     </w:p>
     <w:p>
       <w:pPr>
@@ -2933,14 +3033,14 @@
       <w:pPr>
         <w:pStyle w:val="Heading3"/>
       </w:pPr>
-      <w:bookmarkStart w:id="8" w:name="_Toc520718830"/>
+      <w:bookmarkStart w:id="9" w:name="_Toc4413469"/>
       <w:r>
         <w:t>Version 3.1</w:t>
       </w:r>
       <w:r>
         <w:t xml:space="preserve"> (November 2015)</w:t>
       </w:r>
-      <w:bookmarkEnd w:id="8"/>
+      <w:bookmarkEnd w:id="9"/>
     </w:p>
     <w:p>
       <w:pPr>
@@ -2954,14 +3054,15 @@
       <w:pPr>
         <w:pStyle w:val="Heading3"/>
       </w:pPr>
-      <w:bookmarkStart w:id="9" w:name="_Toc520718831"/>
-      <w:r>
+      <w:bookmarkStart w:id="10" w:name="_Toc4413470"/>
+      <w:r>
+        <w:lastRenderedPageBreak/>
         <w:t>Version 3.0</w:t>
       </w:r>
       <w:r>
         <w:t xml:space="preserve"> (September 2015)</w:t>
       </w:r>
-      <w:bookmarkEnd w:id="9"/>
+      <w:bookmarkEnd w:id="10"/>
     </w:p>
     <w:p>
       <w:pPr>
@@ -2982,7 +3083,6 @@
         <w:pStyle w:val="textbody"/>
       </w:pPr>
       <w:r>
-        <w:lastRenderedPageBreak/>
         <w:t>All version 3.0 enhancements recorded in the Base Harvest user guide also apply to Biomass Harvest.</w:t>
       </w:r>
     </w:p>
@@ -2998,14 +3098,14 @@
       <w:pPr>
         <w:pStyle w:val="Heading3"/>
       </w:pPr>
-      <w:bookmarkStart w:id="10" w:name="_Toc520718832"/>
+      <w:bookmarkStart w:id="11" w:name="_Toc4413471"/>
       <w:r>
         <w:t>Version 2.2</w:t>
       </w:r>
       <w:r>
         <w:t xml:space="preserve"> (March 2014)</w:t>
       </w:r>
-      <w:bookmarkEnd w:id="10"/>
+      <w:bookmarkEnd w:id="11"/>
     </w:p>
     <w:p>
       <w:pPr>
@@ -3019,14 +3119,14 @@
       <w:pPr>
         <w:pStyle w:val="Heading3"/>
       </w:pPr>
-      <w:bookmarkStart w:id="11" w:name="_Toc520718833"/>
+      <w:bookmarkStart w:id="12" w:name="_Toc4413472"/>
       <w:r>
         <w:t>Version 2.1</w:t>
       </w:r>
       <w:r>
         <w:t xml:space="preserve"> (March 2013)</w:t>
       </w:r>
-      <w:bookmarkEnd w:id="11"/>
+      <w:bookmarkEnd w:id="12"/>
     </w:p>
     <w:p>
       <w:pPr>
@@ -3040,11 +3140,11 @@
       <w:pPr>
         <w:pStyle w:val="Heading3"/>
       </w:pPr>
-      <w:bookmarkStart w:id="12" w:name="_Toc520718834"/>
+      <w:bookmarkStart w:id="13" w:name="_Toc4413473"/>
       <w:r>
         <w:t>Version 2.0</w:t>
       </w:r>
-      <w:bookmarkEnd w:id="12"/>
+      <w:bookmarkEnd w:id="13"/>
     </w:p>
     <w:p>
       <w:pPr>
@@ -3070,11 +3170,11 @@
       <w:pPr>
         <w:pStyle w:val="Heading3"/>
       </w:pPr>
-      <w:bookmarkStart w:id="13" w:name="_Toc520718835"/>
+      <w:bookmarkStart w:id="14" w:name="_Toc4413474"/>
       <w:r>
         <w:t>Version 1.3</w:t>
       </w:r>
-      <w:bookmarkEnd w:id="13"/>
+      <w:bookmarkEnd w:id="14"/>
     </w:p>
     <w:p>
       <w:pPr>
@@ -3088,21 +3188,21 @@
       <w:pPr>
         <w:pStyle w:val="Heading2"/>
       </w:pPr>
-      <w:bookmarkStart w:id="14" w:name="_Toc520718836"/>
+      <w:bookmarkStart w:id="15" w:name="_Toc4413475"/>
       <w:r>
         <w:t>Minor Releases</w:t>
       </w:r>
-      <w:bookmarkEnd w:id="14"/>
+      <w:bookmarkEnd w:id="15"/>
     </w:p>
     <w:p>
       <w:pPr>
         <w:pStyle w:val="Heading3"/>
       </w:pPr>
-      <w:bookmarkStart w:id="15" w:name="_Toc520718837"/>
+      <w:bookmarkStart w:id="16" w:name="_Toc4413476"/>
       <w:r>
         <w:t>Version 3.2.4 (May 2018)</w:t>
       </w:r>
-      <w:bookmarkEnd w:id="15"/>
+      <w:bookmarkEnd w:id="16"/>
     </w:p>
     <w:p>
       <w:pPr>
@@ -3116,7 +3216,7 @@
       <w:pPr>
         <w:pStyle w:val="Heading3"/>
       </w:pPr>
-      <w:bookmarkStart w:id="16" w:name="_Toc520718838"/>
+      <w:bookmarkStart w:id="17" w:name="_Toc4413477"/>
       <w:r>
         <w:t>Version 3.2.</w:t>
       </w:r>
@@ -3126,7 +3226,7 @@
       <w:r>
         <w:t xml:space="preserve"> (March 2018)</w:t>
       </w:r>
-      <w:bookmarkEnd w:id="16"/>
+      <w:bookmarkEnd w:id="17"/>
     </w:p>
     <w:p>
       <w:pPr>
@@ -3140,14 +3240,14 @@
       <w:pPr>
         <w:pStyle w:val="Heading3"/>
       </w:pPr>
-      <w:bookmarkStart w:id="17" w:name="_Toc520718839"/>
+      <w:bookmarkStart w:id="18" w:name="_Toc4413478"/>
       <w:r>
         <w:t>Version 3.2.1</w:t>
       </w:r>
       <w:r>
         <w:t xml:space="preserve"> (February 2018)</w:t>
       </w:r>
-      <w:bookmarkEnd w:id="17"/>
+      <w:bookmarkEnd w:id="18"/>
     </w:p>
     <w:p>
       <w:pPr>
@@ -3161,11 +3261,11 @@
       <w:pPr>
         <w:pStyle w:val="Heading3"/>
       </w:pPr>
-      <w:bookmarkStart w:id="18" w:name="_Toc520718840"/>
+      <w:bookmarkStart w:id="19" w:name="_Toc4413479"/>
       <w:r>
         <w:t>Version 2.0.4</w:t>
       </w:r>
-      <w:bookmarkEnd w:id="18"/>
+      <w:bookmarkEnd w:id="19"/>
     </w:p>
     <w:p>
       <w:pPr>
@@ -3179,12 +3279,12 @@
       <w:pPr>
         <w:pStyle w:val="Heading3"/>
       </w:pPr>
-      <w:bookmarkStart w:id="19" w:name="_Toc520718841"/>
+      <w:bookmarkStart w:id="20" w:name="_Toc4413480"/>
       <w:r>
         <w:lastRenderedPageBreak/>
         <w:t>Version 2.0.3</w:t>
       </w:r>
-      <w:bookmarkEnd w:id="19"/>
+      <w:bookmarkEnd w:id="20"/>
     </w:p>
     <w:p>
       <w:pPr>
@@ -3206,11 +3306,11 @@
       <w:pPr>
         <w:pStyle w:val="Heading3"/>
       </w:pPr>
-      <w:bookmarkStart w:id="20" w:name="_Toc520718842"/>
+      <w:bookmarkStart w:id="21" w:name="_Toc4413481"/>
       <w:r>
         <w:t>Version 2.0.2</w:t>
       </w:r>
-      <w:bookmarkEnd w:id="20"/>
+      <w:bookmarkEnd w:id="21"/>
     </w:p>
     <w:p>
       <w:pPr>
@@ -3224,11 +3324,11 @@
       <w:pPr>
         <w:pStyle w:val="Heading3"/>
       </w:pPr>
-      <w:bookmarkStart w:id="21" w:name="_Toc520718843"/>
+      <w:bookmarkStart w:id="22" w:name="_Toc4413482"/>
       <w:r>
         <w:t>Version 1.3.1</w:t>
       </w:r>
-      <w:bookmarkEnd w:id="21"/>
+      <w:bookmarkEnd w:id="22"/>
     </w:p>
     <w:p>
       <w:pPr>
@@ -3283,15 +3383,15 @@
       <w:pPr>
         <w:pStyle w:val="Heading2"/>
       </w:pPr>
-      <w:bookmarkStart w:id="22" w:name="_Toc113769710"/>
-      <w:bookmarkStart w:id="23" w:name="_Toc113770926"/>
-      <w:bookmarkStart w:id="24" w:name="_Toc520718844"/>
+      <w:bookmarkStart w:id="23" w:name="_Toc113769710"/>
+      <w:bookmarkStart w:id="24" w:name="_Toc113770926"/>
+      <w:bookmarkStart w:id="25" w:name="_Toc4413483"/>
       <w:r>
         <w:t>Acknowledgements</w:t>
       </w:r>
-      <w:bookmarkEnd w:id="22"/>
       <w:bookmarkEnd w:id="23"/>
       <w:bookmarkEnd w:id="24"/>
+      <w:bookmarkEnd w:id="25"/>
     </w:p>
     <w:p>
       <w:pPr>
@@ -3311,19 +3411,19 @@
       <w:pPr>
         <w:pStyle w:val="Heading1"/>
       </w:pPr>
-      <w:bookmarkStart w:id="25" w:name="_Toc102232959"/>
-      <w:bookmarkStart w:id="26" w:name="_Toc133934414"/>
-      <w:bookmarkStart w:id="27" w:name="_Toc520718845"/>
+      <w:bookmarkStart w:id="26" w:name="_Toc102232959"/>
+      <w:bookmarkStart w:id="27" w:name="_Toc133934414"/>
+      <w:bookmarkStart w:id="28" w:name="_Toc4413484"/>
       <w:r>
         <w:lastRenderedPageBreak/>
         <w:t>Input File</w:t>
       </w:r>
-      <w:bookmarkEnd w:id="25"/>
       <w:bookmarkEnd w:id="26"/>
+      <w:bookmarkEnd w:id="27"/>
       <w:r>
         <w:t>s</w:t>
       </w:r>
-      <w:bookmarkEnd w:id="27"/>
+      <w:bookmarkEnd w:id="28"/>
     </w:p>
     <w:p>
       <w:pPr>
@@ -3337,20 +3437,20 @@
       <w:pPr>
         <w:pStyle w:val="Heading2"/>
       </w:pPr>
-      <w:bookmarkStart w:id="28" w:name="_Toc112235332"/>
-      <w:bookmarkStart w:id="29" w:name="_Toc133386213"/>
-      <w:bookmarkStart w:id="30" w:name="_Toc133907148"/>
-      <w:bookmarkStart w:id="31" w:name="_Toc133934416"/>
-      <w:bookmarkStart w:id="32" w:name="_Toc520718846"/>
+      <w:bookmarkStart w:id="29" w:name="_Toc112235332"/>
+      <w:bookmarkStart w:id="30" w:name="_Toc133386213"/>
+      <w:bookmarkStart w:id="31" w:name="_Toc133907148"/>
+      <w:bookmarkStart w:id="32" w:name="_Toc133934416"/>
+      <w:bookmarkStart w:id="33" w:name="_Toc4413485"/>
       <w:proofErr w:type="spellStart"/>
       <w:r>
         <w:t>LandisData</w:t>
       </w:r>
-      <w:bookmarkEnd w:id="28"/>
       <w:bookmarkEnd w:id="29"/>
       <w:bookmarkEnd w:id="30"/>
       <w:bookmarkEnd w:id="31"/>
       <w:bookmarkEnd w:id="32"/>
+      <w:bookmarkEnd w:id="33"/>
       <w:proofErr w:type="spellEnd"/>
     </w:p>
     <w:p>
@@ -3389,14 +3489,14 @@
       <w:pPr>
         <w:pStyle w:val="Heading2"/>
       </w:pPr>
-      <w:bookmarkStart w:id="33" w:name="_Toc284865474"/>
-      <w:bookmarkStart w:id="34" w:name="_Toc520718847"/>
+      <w:bookmarkStart w:id="34" w:name="_Toc284865474"/>
+      <w:bookmarkStart w:id="35" w:name="_Toc4413486"/>
       <w:proofErr w:type="spellStart"/>
       <w:r>
         <w:t>PreventEstablishment</w:t>
       </w:r>
-      <w:bookmarkEnd w:id="33"/>
       <w:bookmarkEnd w:id="34"/>
+      <w:bookmarkEnd w:id="35"/>
       <w:proofErr w:type="spellEnd"/>
     </w:p>
     <w:p>
@@ -3612,11 +3712,11 @@
       <w:pPr>
         <w:pStyle w:val="Heading2"/>
       </w:pPr>
-      <w:bookmarkStart w:id="35" w:name="_Toc520718848"/>
+      <w:bookmarkStart w:id="36" w:name="_Toc4413487"/>
       <w:r>
         <w:t>Species List for Cohort Removal</w:t>
       </w:r>
-      <w:bookmarkEnd w:id="35"/>
+      <w:bookmarkEnd w:id="36"/>
     </w:p>
     <w:p>
       <w:pPr>
@@ -3761,16 +3861,16 @@
       <w:pPr>
         <w:pStyle w:val="Heading2"/>
       </w:pPr>
-      <w:bookmarkStart w:id="36" w:name="_Ref138851555"/>
-      <w:bookmarkStart w:id="37" w:name="_Toc520718849"/>
+      <w:bookmarkStart w:id="37" w:name="_Ref138851555"/>
+      <w:bookmarkStart w:id="38" w:name="_Toc4413488"/>
       <w:r>
         <w:t xml:space="preserve">Biomass </w:t>
       </w:r>
       <w:r>
         <w:t>Maps</w:t>
       </w:r>
-      <w:bookmarkEnd w:id="36"/>
       <w:bookmarkEnd w:id="37"/>
+      <w:bookmarkEnd w:id="38"/>
     </w:p>
     <w:p>
       <w:pPr>
@@ -3915,7 +4015,7 @@
       <w:pPr>
         <w:pStyle w:val="Heading1"/>
       </w:pPr>
-      <w:bookmarkStart w:id="38" w:name="_Toc520718850"/>
+      <w:bookmarkStart w:id="39" w:name="_Toc4413489"/>
       <w:r>
         <w:lastRenderedPageBreak/>
         <w:t>Output</w:t>
@@ -3923,7 +4023,7 @@
       <w:r>
         <w:t xml:space="preserve"> Files</w:t>
       </w:r>
-      <w:bookmarkEnd w:id="38"/>
+      <w:bookmarkEnd w:id="39"/>
     </w:p>
     <w:p>
       <w:pPr>
@@ -3944,14 +4044,14 @@
       <w:pPr>
         <w:pStyle w:val="Heading2"/>
       </w:pPr>
-      <w:bookmarkStart w:id="39" w:name="_Toc520718851"/>
+      <w:bookmarkStart w:id="40" w:name="_Toc4413490"/>
       <w:r>
         <w:t xml:space="preserve">Biomass </w:t>
       </w:r>
       <w:r>
         <w:t>Maps</w:t>
       </w:r>
-      <w:bookmarkEnd w:id="39"/>
+      <w:bookmarkEnd w:id="40"/>
     </w:p>
     <w:p>
       <w:pPr>
@@ -3997,11 +4097,11 @@
       <w:pPr>
         <w:pStyle w:val="Heading2"/>
       </w:pPr>
-      <w:bookmarkStart w:id="40" w:name="_Toc520718852"/>
+      <w:bookmarkStart w:id="41" w:name="_Toc4413491"/>
       <w:r>
         <w:t>Event Log</w:t>
       </w:r>
-      <w:bookmarkEnd w:id="40"/>
+      <w:bookmarkEnd w:id="41"/>
     </w:p>
     <w:p>
       <w:pPr>
@@ -4084,11 +4184,11 @@
       <w:pPr>
         <w:pStyle w:val="Heading2"/>
       </w:pPr>
-      <w:bookmarkStart w:id="41" w:name="_Toc520718853"/>
+      <w:bookmarkStart w:id="42" w:name="_Toc4413492"/>
       <w:r>
         <w:t>Summary Log</w:t>
       </w:r>
-      <w:bookmarkEnd w:id="41"/>
+      <w:bookmarkEnd w:id="42"/>
     </w:p>
     <w:p>
       <w:pPr>
@@ -4320,39 +4420,19 @@
         <w:tab w:val="right" w:pos="9000"/>
       </w:tabs>
     </w:pPr>
-    <w:r>
-      <w:fldChar w:fldCharType="begin"/>
-    </w:r>
-    <w:r>
-      <w:instrText xml:space="preserve"> DOCPROPERTY  "Extension Name"  \* MERGEFORMAT </w:instrText>
-    </w:r>
-    <w:r>
-      <w:fldChar w:fldCharType="separate"/>
-    </w:r>
-    <w:r>
-      <w:t>Biomass Harvest</w:t>
-    </w:r>
-    <w:r>
-      <w:fldChar w:fldCharType="end"/>
-    </w:r>
+    <w:fldSimple w:instr=" DOCPROPERTY  &quot;Extension Name&quot;  \* MERGEFORMAT ">
+      <w:r>
+        <w:t>Biomass Harvest</w:t>
+      </w:r>
+    </w:fldSimple>
     <w:r>
       <w:t xml:space="preserve"> v</w:t>
     </w:r>
-    <w:r>
-      <w:fldChar w:fldCharType="begin"/>
-    </w:r>
-    <w:r>
-      <w:instrText xml:space="preserve"> DOCPROPERTY  "Extension Version"  \* MERGEFORMAT </w:instrText>
-    </w:r>
-    <w:r>
-      <w:fldChar w:fldCharType="separate"/>
-    </w:r>
-    <w:r>
-      <w:t>4.0</w:t>
-    </w:r>
-    <w:r>
-      <w:fldChar w:fldCharType="end"/>
-    </w:r>
+    <w:fldSimple w:instr=" DOCPROPERTY  &quot;Extension Version&quot;  \* MERGEFORMAT ">
+      <w:r>
+        <w:t>4.0</w:t>
+      </w:r>
+    </w:fldSimple>
     <w:r>
       <w:tab/>
     </w:r>
@@ -6497,7 +6577,7 @@
 </file>
 
 <file path=customXml/itemProps1.xml><?xml version="1.0" encoding="utf-8"?>
-<ds:datastoreItem xmlns:ds="http://schemas.openxmlformats.org/officeDocument/2006/customXml" ds:itemID="{32D0FD69-BAB1-4CF7-82D2-C37E02D18258}">
+<ds:datastoreItem xmlns:ds="http://schemas.openxmlformats.org/officeDocument/2006/customXml" ds:itemID="{E3A7208B-B8DF-440E-BB47-6CA2A7B7642C}">
   <ds:schemaRefs>
     <ds:schemaRef ds:uri="http://schemas.openxmlformats.org/officeDocument/2006/bibliography"/>
   </ds:schemaRefs>

</xml_diff>

<commit_message>
Updates to project file (FileVersion).  Updated documentation.
</commit_message>
<xml_diff>
--- a/docs/LANDIS-II Biomass Harvest v4.0 User Guide.docx
+++ b/docs/LANDIS-II Biomass Harvest v4.0 User Guide.docx
@@ -25,11 +25,21 @@
       <w:r>
         <w:t xml:space="preserve"> v</w:t>
       </w:r>
-      <w:fldSimple w:instr=" DOCPROPERTY  &quot;Extension Version&quot;  \* MERGEFORMAT ">
-        <w:r>
-          <w:t>4.0</w:t>
-        </w:r>
-      </w:fldSimple>
+      <w:r>
+        <w:fldChar w:fldCharType="begin"/>
+      </w:r>
+      <w:r>
+        <w:instrText xml:space="preserve"> DOCPROPERTY  "Extension Version"  \* MERGEFORMAT </w:instrText>
+      </w:r>
+      <w:r>
+        <w:fldChar w:fldCharType="separate"/>
+      </w:r>
+      <w:r>
+        <w:t>4.3</w:t>
+      </w:r>
+      <w:r>
+        <w:fldChar w:fldCharType="end"/>
+      </w:r>
     </w:p>
     <w:p>
       <w:pPr>
@@ -108,7 +118,7 @@
         <w:rPr>
           <w:noProof/>
         </w:rPr>
-        <w:t>July 30, 2018</w:t>
+        <w:t>March 25, 2019</w:t>
       </w:r>
       <w:r>
         <w:rPr>
@@ -202,7 +212,7 @@
         </w:rPr>
         <w:fldChar w:fldCharType="separate"/>
       </w:r>
-      <w:hyperlink w:anchor="_Toc4413464" w:history="1">
+      <w:hyperlink w:anchor="_Toc20812542" w:history="1">
         <w:r>
           <w:rPr>
             <w:rStyle w:val="Hyperlink"/>
@@ -248,7 +258,7 @@
             <w:noProof/>
             <w:webHidden/>
           </w:rPr>
-          <w:instrText xml:space="preserve"> PAGEREF _Toc4413464 \h </w:instrText>
+          <w:instrText xml:space="preserve"> PAGEREF _Toc20812542 \h </w:instrText>
         </w:r>
         <w:r>
           <w:rPr>
@@ -293,7 +303,7 @@
           <w:szCs w:val="22"/>
         </w:rPr>
       </w:pPr>
-      <w:hyperlink w:anchor="_Toc4413465" w:history="1">
+      <w:hyperlink w:anchor="_Toc20812543" w:history="1">
         <w:r>
           <w:rPr>
             <w:rStyle w:val="Hyperlink"/>
@@ -336,7 +346,7 @@
             <w:noProof/>
             <w:webHidden/>
           </w:rPr>
-          <w:instrText xml:space="preserve"> PAGEREF _Toc4413465 \h </w:instrText>
+          <w:instrText xml:space="preserve"> PAGEREF _Toc20812543 \h </w:instrText>
         </w:r>
         <w:r>
           <w:rPr>
@@ -383,7 +393,7 @@
           <w:szCs w:val="22"/>
         </w:rPr>
       </w:pPr>
-      <w:hyperlink w:anchor="_Toc4413466" w:history="1">
+      <w:hyperlink w:anchor="_Toc20812544" w:history="1">
         <w:r>
           <w:rPr>
             <w:rStyle w:val="Hyperlink"/>
@@ -407,7 +417,7 @@
             <w:rStyle w:val="Hyperlink"/>
             <w:noProof/>
           </w:rPr>
-          <w:t>Version 4.1 (March 2019)</w:t>
+          <w:t>Version 4.2 and 4.3 (October 2019)</w:t>
         </w:r>
         <w:r>
           <w:rPr>
@@ -428,7 +438,7 @@
             <w:noProof/>
             <w:webHidden/>
           </w:rPr>
-          <w:instrText xml:space="preserve"> PAGEREF _Toc4413466 \h </w:instrText>
+          <w:instrText xml:space="preserve"> PAGEREF _Toc20812544 \h </w:instrText>
         </w:r>
         <w:r>
           <w:rPr>
@@ -475,7 +485,7 @@
           <w:szCs w:val="22"/>
         </w:rPr>
       </w:pPr>
-      <w:hyperlink w:anchor="_Toc4413467" w:history="1">
+      <w:hyperlink w:anchor="_Toc20812545" w:history="1">
         <w:r>
           <w:rPr>
             <w:rStyle w:val="Hyperlink"/>
@@ -499,7 +509,7 @@
             <w:rStyle w:val="Hyperlink"/>
             <w:noProof/>
           </w:rPr>
-          <w:t>Version 4.0 (August 2018)</w:t>
+          <w:t>Version 4.1 (March 2019)</w:t>
         </w:r>
         <w:r>
           <w:rPr>
@@ -520,7 +530,7 @@
             <w:noProof/>
             <w:webHidden/>
           </w:rPr>
-          <w:instrText xml:space="preserve"> PAGEREF _Toc4413467 \h </w:instrText>
+          <w:instrText xml:space="preserve"> PAGEREF _Toc20812545 \h </w:instrText>
         </w:r>
         <w:r>
           <w:rPr>
@@ -567,7 +577,7 @@
           <w:szCs w:val="22"/>
         </w:rPr>
       </w:pPr>
-      <w:hyperlink w:anchor="_Toc4413468" w:history="1">
+      <w:hyperlink w:anchor="_Toc20812546" w:history="1">
         <w:r>
           <w:rPr>
             <w:rStyle w:val="Hyperlink"/>
@@ -591,7 +601,7 @@
             <w:rStyle w:val="Hyperlink"/>
             <w:noProof/>
           </w:rPr>
-          <w:t>Version 3.2 (June 2017)</w:t>
+          <w:t>Version 4.0 (August 2018)</w:t>
         </w:r>
         <w:r>
           <w:rPr>
@@ -612,7 +622,7 @@
             <w:noProof/>
             <w:webHidden/>
           </w:rPr>
-          <w:instrText xml:space="preserve"> PAGEREF _Toc4413468 \h </w:instrText>
+          <w:instrText xml:space="preserve"> PAGEREF _Toc20812546 \h </w:instrText>
         </w:r>
         <w:r>
           <w:rPr>
@@ -659,7 +669,7 @@
           <w:szCs w:val="22"/>
         </w:rPr>
       </w:pPr>
-      <w:hyperlink w:anchor="_Toc4413469" w:history="1">
+      <w:hyperlink w:anchor="_Toc20812547" w:history="1">
         <w:r>
           <w:rPr>
             <w:rStyle w:val="Hyperlink"/>
@@ -683,7 +693,7 @@
             <w:rStyle w:val="Hyperlink"/>
             <w:noProof/>
           </w:rPr>
-          <w:t>Version 3.1 (November 2015)</w:t>
+          <w:t>Version 3.2 (June 2017)</w:t>
         </w:r>
         <w:r>
           <w:rPr>
@@ -704,7 +714,7 @@
             <w:noProof/>
             <w:webHidden/>
           </w:rPr>
-          <w:instrText xml:space="preserve"> PAGEREF _Toc4413469 \h </w:instrText>
+          <w:instrText xml:space="preserve"> PAGEREF _Toc20812547 \h </w:instrText>
         </w:r>
         <w:r>
           <w:rPr>
@@ -751,7 +761,7 @@
           <w:szCs w:val="22"/>
         </w:rPr>
       </w:pPr>
-      <w:hyperlink w:anchor="_Toc4413470" w:history="1">
+      <w:hyperlink w:anchor="_Toc20812548" w:history="1">
         <w:r>
           <w:rPr>
             <w:rStyle w:val="Hyperlink"/>
@@ -775,7 +785,7 @@
             <w:rStyle w:val="Hyperlink"/>
             <w:noProof/>
           </w:rPr>
-          <w:t>Version 3.0 (September 2015)</w:t>
+          <w:t>Version 3.1 (November 2015)</w:t>
         </w:r>
         <w:r>
           <w:rPr>
@@ -796,7 +806,7 @@
             <w:noProof/>
             <w:webHidden/>
           </w:rPr>
-          <w:instrText xml:space="preserve"> PAGEREF _Toc4413470 \h </w:instrText>
+          <w:instrText xml:space="preserve"> PAGEREF _Toc20812548 \h </w:instrText>
         </w:r>
         <w:r>
           <w:rPr>
@@ -843,7 +853,7 @@
           <w:szCs w:val="22"/>
         </w:rPr>
       </w:pPr>
-      <w:hyperlink w:anchor="_Toc4413471" w:history="1">
+      <w:hyperlink w:anchor="_Toc20812549" w:history="1">
         <w:r>
           <w:rPr>
             <w:rStyle w:val="Hyperlink"/>
@@ -867,7 +877,7 @@
             <w:rStyle w:val="Hyperlink"/>
             <w:noProof/>
           </w:rPr>
-          <w:t>Version 2.2 (March 2014)</w:t>
+          <w:t>Version 3.0 (September 2015)</w:t>
         </w:r>
         <w:r>
           <w:rPr>
@@ -888,7 +898,7 @@
             <w:noProof/>
             <w:webHidden/>
           </w:rPr>
-          <w:instrText xml:space="preserve"> PAGEREF _Toc4413471 \h </w:instrText>
+          <w:instrText xml:space="preserve"> PAGEREF _Toc20812549 \h </w:instrText>
         </w:r>
         <w:r>
           <w:rPr>
@@ -935,7 +945,7 @@
           <w:szCs w:val="22"/>
         </w:rPr>
       </w:pPr>
-      <w:hyperlink w:anchor="_Toc4413472" w:history="1">
+      <w:hyperlink w:anchor="_Toc20812550" w:history="1">
         <w:r>
           <w:rPr>
             <w:rStyle w:val="Hyperlink"/>
@@ -959,7 +969,7 @@
             <w:rStyle w:val="Hyperlink"/>
             <w:noProof/>
           </w:rPr>
-          <w:t>Version 2.1 (March 2013)</w:t>
+          <w:t>Version 2.2 (March 2014)</w:t>
         </w:r>
         <w:r>
           <w:rPr>
@@ -980,7 +990,7 @@
             <w:noProof/>
             <w:webHidden/>
           </w:rPr>
-          <w:instrText xml:space="preserve"> PAGEREF _Toc4413472 \h </w:instrText>
+          <w:instrText xml:space="preserve"> PAGEREF _Toc20812550 \h </w:instrText>
         </w:r>
         <w:r>
           <w:rPr>
@@ -1027,7 +1037,7 @@
           <w:szCs w:val="22"/>
         </w:rPr>
       </w:pPr>
-      <w:hyperlink w:anchor="_Toc4413473" w:history="1">
+      <w:hyperlink w:anchor="_Toc20812551" w:history="1">
         <w:r>
           <w:rPr>
             <w:rStyle w:val="Hyperlink"/>
@@ -1051,7 +1061,7 @@
             <w:rStyle w:val="Hyperlink"/>
             <w:noProof/>
           </w:rPr>
-          <w:t>Version 2.0</w:t>
+          <w:t>Version 2.1 (March 2013)</w:t>
         </w:r>
         <w:r>
           <w:rPr>
@@ -1072,7 +1082,7 @@
             <w:noProof/>
             <w:webHidden/>
           </w:rPr>
-          <w:instrText xml:space="preserve"> PAGEREF _Toc4413473 \h </w:instrText>
+          <w:instrText xml:space="preserve"> PAGEREF _Toc20812551 \h </w:instrText>
         </w:r>
         <w:r>
           <w:rPr>
@@ -1119,7 +1129,7 @@
           <w:szCs w:val="22"/>
         </w:rPr>
       </w:pPr>
-      <w:hyperlink w:anchor="_Toc4413474" w:history="1">
+      <w:hyperlink w:anchor="_Toc20812552" w:history="1">
         <w:r>
           <w:rPr>
             <w:rStyle w:val="Hyperlink"/>
@@ -1143,7 +1153,7 @@
             <w:rStyle w:val="Hyperlink"/>
             <w:noProof/>
           </w:rPr>
-          <w:t>Version 1.3</w:t>
+          <w:t>Version 2.0</w:t>
         </w:r>
         <w:r>
           <w:rPr>
@@ -1164,95 +1174,7 @@
             <w:noProof/>
             <w:webHidden/>
           </w:rPr>
-          <w:instrText xml:space="preserve"> PAGEREF _Toc4413474 \h </w:instrText>
-        </w:r>
-        <w:r>
-          <w:rPr>
-            <w:noProof/>
-            <w:webHidden/>
-          </w:rPr>
-        </w:r>
-        <w:r>
-          <w:rPr>
-            <w:noProof/>
-            <w:webHidden/>
-          </w:rPr>
-          <w:fldChar w:fldCharType="separate"/>
-        </w:r>
-        <w:r>
-          <w:rPr>
-            <w:noProof/>
-            <w:webHidden/>
-          </w:rPr>
-          <w:t>3</w:t>
-        </w:r>
-        <w:r>
-          <w:rPr>
-            <w:noProof/>
-            <w:webHidden/>
-          </w:rPr>
-          <w:fldChar w:fldCharType="end"/>
-        </w:r>
-      </w:hyperlink>
-    </w:p>
-    <w:p>
-      <w:pPr>
-        <w:pStyle w:val="TOC2"/>
-        <w:tabs>
-          <w:tab w:val="left" w:pos="720"/>
-          <w:tab w:val="right" w:leader="dot" w:pos="8976"/>
-        </w:tabs>
-        <w:rPr>
-          <w:rFonts w:asciiTheme="minorHAnsi" w:eastAsiaTheme="minorEastAsia" w:hAnsiTheme="minorHAnsi" w:cstheme="minorBidi"/>
-          <w:noProof/>
-          <w:sz w:val="22"/>
-          <w:szCs w:val="22"/>
-        </w:rPr>
-      </w:pPr>
-      <w:hyperlink w:anchor="_Toc4413475" w:history="1">
-        <w:r>
-          <w:rPr>
-            <w:rStyle w:val="Hyperlink"/>
-            <w:noProof/>
-          </w:rPr>
-          <w:t>1.2</w:t>
-        </w:r>
-        <w:r>
-          <w:rPr>
-            <w:rFonts w:asciiTheme="minorHAnsi" w:eastAsiaTheme="minorEastAsia" w:hAnsiTheme="minorHAnsi" w:cstheme="minorBidi"/>
-            <w:noProof/>
-            <w:sz w:val="22"/>
-            <w:szCs w:val="22"/>
-          </w:rPr>
-          <w:tab/>
-        </w:r>
-        <w:r>
-          <w:rPr>
-            <w:rStyle w:val="Hyperlink"/>
-            <w:noProof/>
-          </w:rPr>
-          <w:t>Minor Releases</w:t>
-        </w:r>
-        <w:r>
-          <w:rPr>
-            <w:noProof/>
-            <w:webHidden/>
-          </w:rPr>
-          <w:tab/>
-        </w:r>
-        <w:r>
-          <w:rPr>
-            <w:noProof/>
-            <w:webHidden/>
-          </w:rPr>
-          <w:fldChar w:fldCharType="begin"/>
-        </w:r>
-        <w:r>
-          <w:rPr>
-            <w:noProof/>
-            <w:webHidden/>
-          </w:rPr>
-          <w:instrText xml:space="preserve"> PAGEREF _Toc4413475 \h </w:instrText>
+          <w:instrText xml:space="preserve"> PAGEREF _Toc20812552 \h </w:instrText>
         </w:r>
         <w:r>
           <w:rPr>
@@ -1287,7 +1209,7 @@
       <w:pPr>
         <w:pStyle w:val="TOC3"/>
         <w:tabs>
-          <w:tab w:val="left" w:pos="1200"/>
+          <w:tab w:val="left" w:pos="1440"/>
           <w:tab w:val="right" w:leader="dot" w:pos="8976"/>
         </w:tabs>
         <w:rPr>
@@ -1299,13 +1221,13 @@
           <w:szCs w:val="22"/>
         </w:rPr>
       </w:pPr>
-      <w:hyperlink w:anchor="_Toc4413476" w:history="1">
+      <w:hyperlink w:anchor="_Toc20812553" w:history="1">
         <w:r>
           <w:rPr>
             <w:rStyle w:val="Hyperlink"/>
             <w:noProof/>
           </w:rPr>
-          <w:t>1.2.1</w:t>
+          <w:t>1.1.10</w:t>
         </w:r>
         <w:r>
           <w:rPr>
@@ -1323,7 +1245,7 @@
             <w:rStyle w:val="Hyperlink"/>
             <w:noProof/>
           </w:rPr>
-          <w:t>Version 3.2.4 (May 2018)</w:t>
+          <w:t>Version 1.3</w:t>
         </w:r>
         <w:r>
           <w:rPr>
@@ -1344,7 +1266,95 @@
             <w:noProof/>
             <w:webHidden/>
           </w:rPr>
-          <w:instrText xml:space="preserve"> PAGEREF _Toc4413476 \h </w:instrText>
+          <w:instrText xml:space="preserve"> PAGEREF _Toc20812553 \h </w:instrText>
+        </w:r>
+        <w:r>
+          <w:rPr>
+            <w:noProof/>
+            <w:webHidden/>
+          </w:rPr>
+        </w:r>
+        <w:r>
+          <w:rPr>
+            <w:noProof/>
+            <w:webHidden/>
+          </w:rPr>
+          <w:fldChar w:fldCharType="separate"/>
+        </w:r>
+        <w:r>
+          <w:rPr>
+            <w:noProof/>
+            <w:webHidden/>
+          </w:rPr>
+          <w:t>3</w:t>
+        </w:r>
+        <w:r>
+          <w:rPr>
+            <w:noProof/>
+            <w:webHidden/>
+          </w:rPr>
+          <w:fldChar w:fldCharType="end"/>
+        </w:r>
+      </w:hyperlink>
+    </w:p>
+    <w:p>
+      <w:pPr>
+        <w:pStyle w:val="TOC2"/>
+        <w:tabs>
+          <w:tab w:val="left" w:pos="720"/>
+          <w:tab w:val="right" w:leader="dot" w:pos="8976"/>
+        </w:tabs>
+        <w:rPr>
+          <w:rFonts w:asciiTheme="minorHAnsi" w:eastAsiaTheme="minorEastAsia" w:hAnsiTheme="minorHAnsi" w:cstheme="minorBidi"/>
+          <w:noProof/>
+          <w:sz w:val="22"/>
+          <w:szCs w:val="22"/>
+        </w:rPr>
+      </w:pPr>
+      <w:hyperlink w:anchor="_Toc20812554" w:history="1">
+        <w:r>
+          <w:rPr>
+            <w:rStyle w:val="Hyperlink"/>
+            <w:noProof/>
+          </w:rPr>
+          <w:t>1.2</w:t>
+        </w:r>
+        <w:r>
+          <w:rPr>
+            <w:rFonts w:asciiTheme="minorHAnsi" w:eastAsiaTheme="minorEastAsia" w:hAnsiTheme="minorHAnsi" w:cstheme="minorBidi"/>
+            <w:noProof/>
+            <w:sz w:val="22"/>
+            <w:szCs w:val="22"/>
+          </w:rPr>
+          <w:tab/>
+        </w:r>
+        <w:r>
+          <w:rPr>
+            <w:rStyle w:val="Hyperlink"/>
+            <w:noProof/>
+          </w:rPr>
+          <w:t>Minor Releases</w:t>
+        </w:r>
+        <w:r>
+          <w:rPr>
+            <w:noProof/>
+            <w:webHidden/>
+          </w:rPr>
+          <w:tab/>
+        </w:r>
+        <w:r>
+          <w:rPr>
+            <w:noProof/>
+            <w:webHidden/>
+          </w:rPr>
+          <w:fldChar w:fldCharType="begin"/>
+        </w:r>
+        <w:r>
+          <w:rPr>
+            <w:noProof/>
+            <w:webHidden/>
+          </w:rPr>
+          <w:instrText xml:space="preserve"> PAGEREF _Toc20812554 \h </w:instrText>
         </w:r>
         <w:r>
           <w:rPr>
@@ -1391,13 +1401,13 @@
           <w:szCs w:val="22"/>
         </w:rPr>
       </w:pPr>
-      <w:hyperlink w:anchor="_Toc4413477" w:history="1">
+      <w:hyperlink w:anchor="_Toc20812555" w:history="1">
         <w:r>
           <w:rPr>
             <w:rStyle w:val="Hyperlink"/>
             <w:noProof/>
           </w:rPr>
-          <w:t>1.2.2</w:t>
+          <w:t>1.2.1</w:t>
         </w:r>
         <w:r>
           <w:rPr>
@@ -1415,7 +1425,7 @@
             <w:rStyle w:val="Hyperlink"/>
             <w:noProof/>
           </w:rPr>
-          <w:t>Version 3.2.3 (March 2018)</w:t>
+          <w:t>Version 3.2.4 (May 2018)</w:t>
         </w:r>
         <w:r>
           <w:rPr>
@@ -1436,7 +1446,7 @@
             <w:noProof/>
             <w:webHidden/>
           </w:rPr>
-          <w:instrText xml:space="preserve"> PAGEREF _Toc4413477 \h </w:instrText>
+          <w:instrText xml:space="preserve"> PAGEREF _Toc20812555 \h </w:instrText>
         </w:r>
         <w:r>
           <w:rPr>
@@ -1483,13 +1493,13 @@
           <w:szCs w:val="22"/>
         </w:rPr>
       </w:pPr>
-      <w:hyperlink w:anchor="_Toc4413478" w:history="1">
+      <w:hyperlink w:anchor="_Toc20812556" w:history="1">
         <w:r>
           <w:rPr>
             <w:rStyle w:val="Hyperlink"/>
             <w:noProof/>
           </w:rPr>
-          <w:t>1.2.3</w:t>
+          <w:t>1.2.2</w:t>
         </w:r>
         <w:r>
           <w:rPr>
@@ -1507,7 +1517,7 @@
             <w:rStyle w:val="Hyperlink"/>
             <w:noProof/>
           </w:rPr>
-          <w:t>Version 3.2.1 (February 2018)</w:t>
+          <w:t>Version 3.2.3 (March 2018)</w:t>
         </w:r>
         <w:r>
           <w:rPr>
@@ -1528,7 +1538,7 @@
             <w:noProof/>
             <w:webHidden/>
           </w:rPr>
-          <w:instrText xml:space="preserve"> PAGEREF _Toc4413478 \h </w:instrText>
+          <w:instrText xml:space="preserve"> PAGEREF _Toc20812556 \h </w:instrText>
         </w:r>
         <w:r>
           <w:rPr>
@@ -1575,13 +1585,13 @@
           <w:szCs w:val="22"/>
         </w:rPr>
       </w:pPr>
-      <w:hyperlink w:anchor="_Toc4413479" w:history="1">
+      <w:hyperlink w:anchor="_Toc20812557" w:history="1">
         <w:r>
           <w:rPr>
             <w:rStyle w:val="Hyperlink"/>
             <w:noProof/>
           </w:rPr>
-          <w:t>1.2.4</w:t>
+          <w:t>1.2.3</w:t>
         </w:r>
         <w:r>
           <w:rPr>
@@ -1599,7 +1609,7 @@
             <w:rStyle w:val="Hyperlink"/>
             <w:noProof/>
           </w:rPr>
-          <w:t>Version 2.0.4</w:t>
+          <w:t>Version 3.2.1 (February 2018)</w:t>
         </w:r>
         <w:r>
           <w:rPr>
@@ -1620,7 +1630,7 @@
             <w:noProof/>
             <w:webHidden/>
           </w:rPr>
-          <w:instrText xml:space="preserve"> PAGEREF _Toc4413479 \h </w:instrText>
+          <w:instrText xml:space="preserve"> PAGEREF _Toc20812557 \h </w:instrText>
         </w:r>
         <w:r>
           <w:rPr>
@@ -1667,13 +1677,13 @@
           <w:szCs w:val="22"/>
         </w:rPr>
       </w:pPr>
-      <w:hyperlink w:anchor="_Toc4413480" w:history="1">
+      <w:hyperlink w:anchor="_Toc20812558" w:history="1">
         <w:r>
           <w:rPr>
             <w:rStyle w:val="Hyperlink"/>
             <w:noProof/>
           </w:rPr>
-          <w:t>1.2.5</w:t>
+          <w:t>1.2.4</w:t>
         </w:r>
         <w:r>
           <w:rPr>
@@ -1691,7 +1701,7 @@
             <w:rStyle w:val="Hyperlink"/>
             <w:noProof/>
           </w:rPr>
-          <w:t>Version 2.0.3</w:t>
+          <w:t>Version 2.0.4</w:t>
         </w:r>
         <w:r>
           <w:rPr>
@@ -1712,7 +1722,7 @@
             <w:noProof/>
             <w:webHidden/>
           </w:rPr>
-          <w:instrText xml:space="preserve"> PAGEREF _Toc4413480 \h </w:instrText>
+          <w:instrText xml:space="preserve"> PAGEREF _Toc20812558 \h </w:instrText>
         </w:r>
         <w:r>
           <w:rPr>
@@ -1759,13 +1769,13 @@
           <w:szCs w:val="22"/>
         </w:rPr>
       </w:pPr>
-      <w:hyperlink w:anchor="_Toc4413481" w:history="1">
+      <w:hyperlink w:anchor="_Toc20812559" w:history="1">
         <w:r>
           <w:rPr>
             <w:rStyle w:val="Hyperlink"/>
             <w:noProof/>
           </w:rPr>
-          <w:t>1.2.6</w:t>
+          <w:t>1.2.5</w:t>
         </w:r>
         <w:r>
           <w:rPr>
@@ -1783,7 +1793,7 @@
             <w:rStyle w:val="Hyperlink"/>
             <w:noProof/>
           </w:rPr>
-          <w:t>Version 2.0.2</w:t>
+          <w:t>Version 2.0.3</w:t>
         </w:r>
         <w:r>
           <w:rPr>
@@ -1804,7 +1814,7 @@
             <w:noProof/>
             <w:webHidden/>
           </w:rPr>
-          <w:instrText xml:space="preserve"> PAGEREF _Toc4413481 \h </w:instrText>
+          <w:instrText xml:space="preserve"> PAGEREF _Toc20812559 \h </w:instrText>
         </w:r>
         <w:r>
           <w:rPr>
@@ -1851,13 +1861,13 @@
           <w:szCs w:val="22"/>
         </w:rPr>
       </w:pPr>
-      <w:hyperlink w:anchor="_Toc4413482" w:history="1">
+      <w:hyperlink w:anchor="_Toc20812560" w:history="1">
         <w:r>
           <w:rPr>
             <w:rStyle w:val="Hyperlink"/>
             <w:noProof/>
           </w:rPr>
-          <w:t>1.2.7</w:t>
+          <w:t>1.2.6</w:t>
         </w:r>
         <w:r>
           <w:rPr>
@@ -1875,6 +1885,98 @@
             <w:rStyle w:val="Hyperlink"/>
             <w:noProof/>
           </w:rPr>
+          <w:t>Version 2.0.2</w:t>
+        </w:r>
+        <w:r>
+          <w:rPr>
+            <w:noProof/>
+            <w:webHidden/>
+          </w:rPr>
+          <w:tab/>
+        </w:r>
+        <w:r>
+          <w:rPr>
+            <w:noProof/>
+            <w:webHidden/>
+          </w:rPr>
+          <w:fldChar w:fldCharType="begin"/>
+        </w:r>
+        <w:r>
+          <w:rPr>
+            <w:noProof/>
+            <w:webHidden/>
+          </w:rPr>
+          <w:instrText xml:space="preserve"> PAGEREF _Toc20812560 \h </w:instrText>
+        </w:r>
+        <w:r>
+          <w:rPr>
+            <w:noProof/>
+            <w:webHidden/>
+          </w:rPr>
+        </w:r>
+        <w:r>
+          <w:rPr>
+            <w:noProof/>
+            <w:webHidden/>
+          </w:rPr>
+          <w:fldChar w:fldCharType="separate"/>
+        </w:r>
+        <w:r>
+          <w:rPr>
+            <w:noProof/>
+            <w:webHidden/>
+          </w:rPr>
+          <w:t>4</w:t>
+        </w:r>
+        <w:r>
+          <w:rPr>
+            <w:noProof/>
+            <w:webHidden/>
+          </w:rPr>
+          <w:fldChar w:fldCharType="end"/>
+        </w:r>
+      </w:hyperlink>
+    </w:p>
+    <w:p>
+      <w:pPr>
+        <w:pStyle w:val="TOC3"/>
+        <w:tabs>
+          <w:tab w:val="left" w:pos="1200"/>
+          <w:tab w:val="right" w:leader="dot" w:pos="8976"/>
+        </w:tabs>
+        <w:rPr>
+          <w:rFonts w:asciiTheme="minorHAnsi" w:eastAsiaTheme="minorEastAsia" w:hAnsiTheme="minorHAnsi" w:cstheme="minorBidi"/>
+          <w:i w:val="0"/>
+          <w:iCs w:val="0"/>
+          <w:noProof/>
+          <w:sz w:val="22"/>
+          <w:szCs w:val="22"/>
+        </w:rPr>
+      </w:pPr>
+      <w:hyperlink w:anchor="_Toc20812561" w:history="1">
+        <w:r>
+          <w:rPr>
+            <w:rStyle w:val="Hyperlink"/>
+            <w:noProof/>
+          </w:rPr>
+          <w:t>1.2.7</w:t>
+        </w:r>
+        <w:r>
+          <w:rPr>
+            <w:rFonts w:asciiTheme="minorHAnsi" w:eastAsiaTheme="minorEastAsia" w:hAnsiTheme="minorHAnsi" w:cstheme="minorBidi"/>
+            <w:i w:val="0"/>
+            <w:iCs w:val="0"/>
+            <w:noProof/>
+            <w:sz w:val="22"/>
+            <w:szCs w:val="22"/>
+          </w:rPr>
+          <w:tab/>
+        </w:r>
+        <w:r>
+          <w:rPr>
+            <w:rStyle w:val="Hyperlink"/>
+            <w:noProof/>
+          </w:rPr>
           <w:t>Version 1.3.1</w:t>
         </w:r>
         <w:r>
@@ -1896,7 +1998,7 @@
             <w:noProof/>
             <w:webHidden/>
           </w:rPr>
-          <w:instrText xml:space="preserve"> PAGEREF _Toc4413482 \h </w:instrText>
+          <w:instrText xml:space="preserve"> PAGEREF _Toc20812561 \h </w:instrText>
         </w:r>
         <w:r>
           <w:rPr>
@@ -1941,7 +2043,7 @@
           <w:szCs w:val="22"/>
         </w:rPr>
       </w:pPr>
-      <w:hyperlink w:anchor="_Toc4413483" w:history="1">
+      <w:hyperlink w:anchor="_Toc20812562" w:history="1">
         <w:r>
           <w:rPr>
             <w:rStyle w:val="Hyperlink"/>
@@ -1984,7 +2086,7 @@
             <w:noProof/>
             <w:webHidden/>
           </w:rPr>
-          <w:instrText xml:space="preserve"> PAGEREF _Toc4413483 \h </w:instrText>
+          <w:instrText xml:space="preserve"> PAGEREF _Toc20812562 \h </w:instrText>
         </w:r>
         <w:r>
           <w:rPr>
@@ -2032,7 +2134,7 @@
           <w:szCs w:val="22"/>
         </w:rPr>
       </w:pPr>
-      <w:hyperlink w:anchor="_Toc4413484" w:history="1">
+      <w:hyperlink w:anchor="_Toc20812563" w:history="1">
         <w:r>
           <w:rPr>
             <w:rStyle w:val="Hyperlink"/>
@@ -2078,7 +2180,7 @@
             <w:noProof/>
             <w:webHidden/>
           </w:rPr>
-          <w:instrText xml:space="preserve"> PAGEREF _Toc4413484 \h </w:instrText>
+          <w:instrText xml:space="preserve"> PAGEREF _Toc20812563 \h </w:instrText>
         </w:r>
         <w:r>
           <w:rPr>
@@ -2123,7 +2225,7 @@
           <w:szCs w:val="22"/>
         </w:rPr>
       </w:pPr>
-      <w:hyperlink w:anchor="_Toc4413485" w:history="1">
+      <w:hyperlink w:anchor="_Toc20812564" w:history="1">
         <w:r>
           <w:rPr>
             <w:rStyle w:val="Hyperlink"/>
@@ -2166,7 +2268,7 @@
             <w:noProof/>
             <w:webHidden/>
           </w:rPr>
-          <w:instrText xml:space="preserve"> PAGEREF _Toc4413485 \h </w:instrText>
+          <w:instrText xml:space="preserve"> PAGEREF _Toc20812564 \h </w:instrText>
         </w:r>
         <w:r>
           <w:rPr>
@@ -2211,7 +2313,7 @@
           <w:szCs w:val="22"/>
         </w:rPr>
       </w:pPr>
-      <w:hyperlink w:anchor="_Toc4413486" w:history="1">
+      <w:hyperlink w:anchor="_Toc20812565" w:history="1">
         <w:r>
           <w:rPr>
             <w:rStyle w:val="Hyperlink"/>
@@ -2254,7 +2356,7 @@
             <w:noProof/>
             <w:webHidden/>
           </w:rPr>
-          <w:instrText xml:space="preserve"> PAGEREF _Toc4413486 \h </w:instrText>
+          <w:instrText xml:space="preserve"> PAGEREF _Toc20812565 \h </w:instrText>
         </w:r>
         <w:r>
           <w:rPr>
@@ -2299,7 +2401,7 @@
           <w:szCs w:val="22"/>
         </w:rPr>
       </w:pPr>
-      <w:hyperlink w:anchor="_Toc4413487" w:history="1">
+      <w:hyperlink w:anchor="_Toc20812566" w:history="1">
         <w:r>
           <w:rPr>
             <w:rStyle w:val="Hyperlink"/>
@@ -2342,7 +2444,7 @@
             <w:noProof/>
             <w:webHidden/>
           </w:rPr>
-          <w:instrText xml:space="preserve"> PAGEREF _Toc4413487 \h </w:instrText>
+          <w:instrText xml:space="preserve"> PAGEREF _Toc20812566 \h </w:instrText>
         </w:r>
         <w:r>
           <w:rPr>
@@ -2387,7 +2489,7 @@
           <w:szCs w:val="22"/>
         </w:rPr>
       </w:pPr>
-      <w:hyperlink w:anchor="_Toc4413488" w:history="1">
+      <w:hyperlink w:anchor="_Toc20812567" w:history="1">
         <w:r>
           <w:rPr>
             <w:rStyle w:val="Hyperlink"/>
@@ -2430,7 +2532,7 @@
             <w:noProof/>
             <w:webHidden/>
           </w:rPr>
-          <w:instrText xml:space="preserve"> PAGEREF _Toc4413488 \h </w:instrText>
+          <w:instrText xml:space="preserve"> PAGEREF _Toc20812567 \h </w:instrText>
         </w:r>
         <w:r>
           <w:rPr>
@@ -2478,7 +2580,7 @@
           <w:szCs w:val="22"/>
         </w:rPr>
       </w:pPr>
-      <w:hyperlink w:anchor="_Toc4413489" w:history="1">
+      <w:hyperlink w:anchor="_Toc20812568" w:history="1">
         <w:r>
           <w:rPr>
             <w:rStyle w:val="Hyperlink"/>
@@ -2524,7 +2626,7 @@
             <w:noProof/>
             <w:webHidden/>
           </w:rPr>
-          <w:instrText xml:space="preserve"> PAGEREF _Toc4413489 \h </w:instrText>
+          <w:instrText xml:space="preserve"> PAGEREF _Toc20812568 \h </w:instrText>
         </w:r>
         <w:r>
           <w:rPr>
@@ -2569,7 +2671,7 @@
           <w:szCs w:val="22"/>
         </w:rPr>
       </w:pPr>
-      <w:hyperlink w:anchor="_Toc4413490" w:history="1">
+      <w:hyperlink w:anchor="_Toc20812569" w:history="1">
         <w:r>
           <w:rPr>
             <w:rStyle w:val="Hyperlink"/>
@@ -2612,7 +2714,7 @@
             <w:noProof/>
             <w:webHidden/>
           </w:rPr>
-          <w:instrText xml:space="preserve"> PAGEREF _Toc4413490 \h </w:instrText>
+          <w:instrText xml:space="preserve"> PAGEREF _Toc20812569 \h </w:instrText>
         </w:r>
         <w:r>
           <w:rPr>
@@ -2657,7 +2759,7 @@
           <w:szCs w:val="22"/>
         </w:rPr>
       </w:pPr>
-      <w:hyperlink w:anchor="_Toc4413491" w:history="1">
+      <w:hyperlink w:anchor="_Toc20812570" w:history="1">
         <w:r>
           <w:rPr>
             <w:rStyle w:val="Hyperlink"/>
@@ -2700,7 +2802,7 @@
             <w:noProof/>
             <w:webHidden/>
           </w:rPr>
-          <w:instrText xml:space="preserve"> PAGEREF _Toc4413491 \h </w:instrText>
+          <w:instrText xml:space="preserve"> PAGEREF _Toc20812570 \h </w:instrText>
         </w:r>
         <w:r>
           <w:rPr>
@@ -2745,7 +2847,7 @@
           <w:szCs w:val="22"/>
         </w:rPr>
       </w:pPr>
-      <w:hyperlink w:anchor="_Toc4413492" w:history="1">
+      <w:hyperlink w:anchor="_Toc20812571" w:history="1">
         <w:r>
           <w:rPr>
             <w:rStyle w:val="Hyperlink"/>
@@ -2788,7 +2890,7 @@
             <w:noProof/>
             <w:webHidden/>
           </w:rPr>
-          <w:instrText xml:space="preserve"> PAGEREF _Toc4413492 \h </w:instrText>
+          <w:instrText xml:space="preserve"> PAGEREF _Toc20812571 \h </w:instrText>
         </w:r>
         <w:r>
           <w:rPr>
@@ -2842,7 +2944,7 @@
         <w:pStyle w:val="Heading1"/>
       </w:pPr>
       <w:bookmarkStart w:id="3" w:name="_Toc102232953"/>
-      <w:bookmarkStart w:id="4" w:name="_Toc4413464"/>
+      <w:bookmarkStart w:id="4" w:name="_Toc20812542"/>
       <w:r>
         <w:lastRenderedPageBreak/>
         <w:t>Introduction</w:t>
@@ -2953,7 +3055,7 @@
       <w:pPr>
         <w:pStyle w:val="Heading2"/>
       </w:pPr>
-      <w:bookmarkStart w:id="5" w:name="_Toc4413465"/>
+      <w:bookmarkStart w:id="5" w:name="_Toc20812543"/>
       <w:r>
         <w:t>Major Releases</w:t>
       </w:r>
@@ -2963,11 +3065,29 @@
       <w:pPr>
         <w:pStyle w:val="Heading3"/>
       </w:pPr>
-      <w:bookmarkStart w:id="6" w:name="_Toc4413466"/>
+      <w:bookmarkStart w:id="6" w:name="_Toc20812544"/>
+      <w:r>
+        <w:t>Version 4.2 and 4.3 (October 2019)</w:t>
+      </w:r>
+      <w:bookmarkEnd w:id="6"/>
+    </w:p>
+    <w:p>
+      <w:pPr>
+        <w:pStyle w:val="textbody"/>
+      </w:pPr>
+      <w:r>
+        <w:t>Corrected many various bugs in the underlying libraries.  See the Base Harvest User Guide for complete details (v4.2).  Updated to Succession Library v8 (v4.3).</w:t>
+      </w:r>
+    </w:p>
+    <w:p>
+      <w:pPr>
+        <w:pStyle w:val="Heading3"/>
+      </w:pPr>
+      <w:bookmarkStart w:id="7" w:name="_Toc20812545"/>
       <w:r>
         <w:t>Version 4.1 (March 2019)</w:t>
       </w:r>
-      <w:bookmarkEnd w:id="6"/>
+      <w:bookmarkEnd w:id="7"/>
     </w:p>
     <w:p>
       <w:pPr>
@@ -2981,11 +3101,11 @@
       <w:pPr>
         <w:pStyle w:val="Heading3"/>
       </w:pPr>
-      <w:bookmarkStart w:id="7" w:name="_Toc4413467"/>
+      <w:bookmarkStart w:id="8" w:name="_Toc20812546"/>
       <w:r>
         <w:t>Version 4.0 (August 2018)</w:t>
       </w:r>
-      <w:bookmarkEnd w:id="7"/>
+      <w:bookmarkEnd w:id="8"/>
     </w:p>
     <w:p>
       <w:pPr>
@@ -2999,11 +3119,11 @@
       <w:pPr>
         <w:pStyle w:val="Heading3"/>
       </w:pPr>
-      <w:bookmarkStart w:id="8" w:name="_Toc4413468"/>
+      <w:bookmarkStart w:id="9" w:name="_Toc20812547"/>
       <w:r>
         <w:t>Version 3.2 (June 2017)</w:t>
       </w:r>
-      <w:bookmarkEnd w:id="8"/>
+      <w:bookmarkEnd w:id="9"/>
     </w:p>
     <w:p>
       <w:pPr>
@@ -3033,14 +3153,15 @@
       <w:pPr>
         <w:pStyle w:val="Heading3"/>
       </w:pPr>
-      <w:bookmarkStart w:id="9" w:name="_Toc4413469"/>
-      <w:r>
+      <w:bookmarkStart w:id="10" w:name="_Toc20812548"/>
+      <w:r>
+        <w:lastRenderedPageBreak/>
         <w:t>Version 3.1</w:t>
       </w:r>
       <w:r>
         <w:t xml:space="preserve"> (November 2015)</w:t>
       </w:r>
-      <w:bookmarkEnd w:id="9"/>
+      <w:bookmarkEnd w:id="10"/>
     </w:p>
     <w:p>
       <w:pPr>
@@ -3054,281 +3175,280 @@
       <w:pPr>
         <w:pStyle w:val="Heading3"/>
       </w:pPr>
-      <w:bookmarkStart w:id="10" w:name="_Toc4413470"/>
+      <w:bookmarkStart w:id="11" w:name="_Toc20812549"/>
+      <w:r>
+        <w:t>Version 3.0</w:t>
+      </w:r>
+      <w:r>
+        <w:t xml:space="preserve"> (September 2015)</w:t>
+      </w:r>
+      <w:bookmarkEnd w:id="11"/>
+    </w:p>
+    <w:p>
+      <w:pPr>
+        <w:pStyle w:val="textbody"/>
+      </w:pPr>
+      <w:r>
+        <w:t>Added biomass harvested (</w:t>
+      </w:r>
+      <w:r>
+        <w:t>M</w:t>
+      </w:r>
+      <w:r>
+        <w:t>g) for each species to Event Log</w:t>
+      </w:r>
+    </w:p>
+    <w:p>
+      <w:pPr>
+        <w:pStyle w:val="textbody"/>
+      </w:pPr>
+      <w:r>
+        <w:t>All version 3.0 enhancements recorded in the Base Harvest user guide also apply to Biomass Harvest.</w:t>
+      </w:r>
+    </w:p>
+    <w:p>
+      <w:pPr>
+        <w:pStyle w:val="textbody"/>
+      </w:pPr>
+      <w:r>
+        <w:t>The extension was updated to include restructured versions of the harvest libraries. Biomass Harvest version 3.0 is compatible with Land Use version 1.0.</w:t>
+      </w:r>
+    </w:p>
+    <w:p>
+      <w:pPr>
+        <w:pStyle w:val="Heading3"/>
+      </w:pPr>
+      <w:bookmarkStart w:id="12" w:name="_Toc20812550"/>
+      <w:r>
+        <w:t>Version 2.2</w:t>
+      </w:r>
+      <w:r>
+        <w:t xml:space="preserve"> (March 2014)</w:t>
+      </w:r>
+      <w:bookmarkEnd w:id="12"/>
+    </w:p>
+    <w:p>
+      <w:pPr>
+        <w:pStyle w:val="textbody"/>
+      </w:pPr>
+      <w:r>
+        <w:t>The metadata library was incorporated.  All outputs are now recorded in designated xml files with units, etc.</w:t>
+      </w:r>
+    </w:p>
+    <w:p>
+      <w:pPr>
+        <w:pStyle w:val="Heading3"/>
+      </w:pPr>
+      <w:bookmarkStart w:id="13" w:name="_Toc20812551"/>
+      <w:r>
+        <w:t>Version 2.1</w:t>
+      </w:r>
+      <w:r>
+        <w:t xml:space="preserve"> (March 2013)</w:t>
+      </w:r>
+      <w:bookmarkEnd w:id="13"/>
+    </w:p>
+    <w:p>
+      <w:pPr>
+        <w:pStyle w:val="textbody"/>
+      </w:pPr>
+      <w:r>
+        <w:t>Fixed a bug with partial harvesting when percentages &lt; 100% were specified (issue #23).</w:t>
+      </w:r>
+    </w:p>
+    <w:p>
+      <w:pPr>
+        <w:pStyle w:val="Heading3"/>
+      </w:pPr>
+      <w:bookmarkStart w:id="14" w:name="_Toc20812552"/>
+      <w:r>
+        <w:t>Version 2.0</w:t>
+      </w:r>
+      <w:bookmarkEnd w:id="14"/>
+    </w:p>
+    <w:p>
+      <w:pPr>
+        <w:pStyle w:val="textbody"/>
+      </w:pPr>
+      <w:r>
+        <w:t xml:space="preserve">Biomass Harvest version 2.0 is compatible with </w:t>
+      </w:r>
+      <w:r>
+        <w:t>Core</w:t>
+      </w:r>
+      <w:r>
+        <w:t xml:space="preserve"> </w:t>
+      </w:r>
+      <w:r>
+        <w:t>v</w:t>
+      </w:r>
+      <w:r>
+        <w:t>6.0.</w:t>
+      </w:r>
+    </w:p>
+    <w:p>
+      <w:pPr>
+        <w:pStyle w:val="Heading3"/>
+      </w:pPr>
+      <w:bookmarkStart w:id="15" w:name="_Toc20812553"/>
+      <w:r>
+        <w:t>Version 1.3</w:t>
+      </w:r>
+      <w:bookmarkEnd w:id="15"/>
+    </w:p>
+    <w:p>
+      <w:pPr>
+        <w:pStyle w:val="textbody"/>
+      </w:pPr>
+      <w:r>
+        <w:t>Version 1.3 incorporated the numerous fixes that were applied to the Base Harvest version 1.3.</w:t>
+      </w:r>
+    </w:p>
+    <w:p>
+      <w:pPr>
+        <w:pStyle w:val="Heading2"/>
+      </w:pPr>
+      <w:bookmarkStart w:id="16" w:name="_Toc20812554"/>
+      <w:r>
+        <w:t>Minor Releases</w:t>
+      </w:r>
+      <w:bookmarkEnd w:id="16"/>
+    </w:p>
+    <w:p>
+      <w:pPr>
+        <w:pStyle w:val="Heading3"/>
+      </w:pPr>
+      <w:bookmarkStart w:id="17" w:name="_Toc20812555"/>
+      <w:r>
+        <w:t>Version 3.2.4 (May 2018)</w:t>
+      </w:r>
+      <w:bookmarkEnd w:id="17"/>
+    </w:p>
+    <w:p>
+      <w:pPr>
+        <w:pStyle w:val="textbody"/>
+      </w:pPr>
+      <w:r>
+        <w:t>Update to biomass cohort library.</w:t>
+      </w:r>
+    </w:p>
+    <w:p>
+      <w:pPr>
+        <w:pStyle w:val="Heading3"/>
+      </w:pPr>
+      <w:bookmarkStart w:id="18" w:name="_Toc20812556"/>
+      <w:r>
+        <w:t>Version 3.2.</w:t>
+      </w:r>
+      <w:r>
+        <w:t>3</w:t>
+      </w:r>
+      <w:r>
+        <w:t xml:space="preserve"> (March 2018)</w:t>
+      </w:r>
+      <w:bookmarkEnd w:id="18"/>
+    </w:p>
+    <w:p>
+      <w:pPr>
+        <w:pStyle w:val="textbody"/>
+      </w:pPr>
+      <w:r>
+        <w:t>Update to Library-Harvest-Mgmt.</w:t>
+      </w:r>
+    </w:p>
+    <w:p>
+      <w:pPr>
+        <w:pStyle w:val="Heading3"/>
+      </w:pPr>
+      <w:bookmarkStart w:id="19" w:name="_Toc20812557"/>
+      <w:r>
+        <w:t>Version 3.2.1</w:t>
+      </w:r>
+      <w:r>
+        <w:t xml:space="preserve"> (February 2018)</w:t>
+      </w:r>
+      <w:bookmarkEnd w:id="19"/>
+    </w:p>
+    <w:p>
+      <w:pPr>
+        <w:pStyle w:val="textbody"/>
+      </w:pPr>
+      <w:r>
+        <w:t>Updated to be compatible with the Succession Library v5.</w:t>
+      </w:r>
+    </w:p>
+    <w:p>
+      <w:pPr>
+        <w:pStyle w:val="Heading3"/>
+      </w:pPr>
+      <w:bookmarkStart w:id="20" w:name="_Toc20812558"/>
       <w:r>
         <w:lastRenderedPageBreak/>
-        <w:t>Version 3.0</w:t>
-      </w:r>
-      <w:r>
-        <w:t xml:space="preserve"> (September 2015)</w:t>
-      </w:r>
-      <w:bookmarkEnd w:id="10"/>
+        <w:t>Version 2.0.4</w:t>
+      </w:r>
+      <w:bookmarkEnd w:id="20"/>
     </w:p>
     <w:p>
       <w:pPr>
         <w:pStyle w:val="textbody"/>
       </w:pPr>
       <w:r>
-        <w:t>Added biomass harvested (</w:t>
-      </w:r>
-      <w:r>
-        <w:t>M</w:t>
-      </w:r>
-      <w:r>
-        <w:t>g) for each species to Event Log</w:t>
-      </w:r>
+        <w:t>Bug fixed regarding ages, age ranges, and partial removal percentages in the species list for cohort removals.  In some cases the first or last species listed was not properly assigned to the prescription.</w:t>
+      </w:r>
+    </w:p>
+    <w:p>
+      <w:pPr>
+        <w:pStyle w:val="Heading3"/>
+      </w:pPr>
+      <w:bookmarkStart w:id="21" w:name="_Toc20812559"/>
+      <w:r>
+        <w:t>Version 2.0.3</w:t>
+      </w:r>
+      <w:bookmarkEnd w:id="21"/>
     </w:p>
     <w:p>
       <w:pPr>
         <w:pStyle w:val="textbody"/>
       </w:pPr>
       <w:r>
-        <w:t>All version 3.0 enhancements recorded in the Base Harvest user guide also apply to Biomass Harvest.</w:t>
-      </w:r>
+        <w:t xml:space="preserve">Compatible with Base Harvest 2.1.2, which added capability for selecting a percentage of stands as the harvest target, and add potential for interaction with the Base BDA extension to allow </w:t>
+      </w:r>
+      <w:proofErr w:type="spellStart"/>
+      <w:r>
+        <w:t>presalvage</w:t>
+      </w:r>
+      <w:proofErr w:type="spellEnd"/>
+      <w:r>
+        <w:t xml:space="preserve"> prescriptions.</w:t>
+      </w:r>
+    </w:p>
+    <w:p>
+      <w:pPr>
+        <w:pStyle w:val="Heading3"/>
+      </w:pPr>
+      <w:bookmarkStart w:id="22" w:name="_Toc20812560"/>
+      <w:r>
+        <w:t>Version 2.0.2</w:t>
+      </w:r>
+      <w:bookmarkEnd w:id="22"/>
     </w:p>
     <w:p>
       <w:pPr>
         <w:pStyle w:val="textbody"/>
       </w:pPr>
       <w:r>
-        <w:t>The extension was updated to include restructured versions of the harvest libraries. Biomass Harvest version 3.0 is compatible with Land Use version 1.0.</w:t>
+        <w:t>Bug fixed that caused improper simulation of repeat harvests.</w:t>
       </w:r>
     </w:p>
     <w:p>
       <w:pPr>
         <w:pStyle w:val="Heading3"/>
       </w:pPr>
-      <w:bookmarkStart w:id="11" w:name="_Toc4413471"/>
-      <w:r>
-        <w:t>Version 2.2</w:t>
-      </w:r>
-      <w:r>
-        <w:t xml:space="preserve"> (March 2014)</w:t>
-      </w:r>
-      <w:bookmarkEnd w:id="11"/>
-    </w:p>
-    <w:p>
-      <w:pPr>
-        <w:pStyle w:val="textbody"/>
-      </w:pPr>
-      <w:r>
-        <w:t>The metadata library was incorporated.  All outputs are now recorded in designated xml files with units, etc.</w:t>
-      </w:r>
-    </w:p>
-    <w:p>
-      <w:pPr>
-        <w:pStyle w:val="Heading3"/>
-      </w:pPr>
-      <w:bookmarkStart w:id="12" w:name="_Toc4413472"/>
-      <w:r>
-        <w:t>Version 2.1</w:t>
-      </w:r>
-      <w:r>
-        <w:t xml:space="preserve"> (March 2013)</w:t>
-      </w:r>
-      <w:bookmarkEnd w:id="12"/>
-    </w:p>
-    <w:p>
-      <w:pPr>
-        <w:pStyle w:val="textbody"/>
-      </w:pPr>
-      <w:r>
-        <w:t>Fixed a bug with partial harvesting when percentages &lt; 100% were specified (issue #23).</w:t>
-      </w:r>
-    </w:p>
-    <w:p>
-      <w:pPr>
-        <w:pStyle w:val="Heading3"/>
-      </w:pPr>
-      <w:bookmarkStart w:id="13" w:name="_Toc4413473"/>
-      <w:r>
-        <w:t>Version 2.0</w:t>
-      </w:r>
-      <w:bookmarkEnd w:id="13"/>
-    </w:p>
-    <w:p>
-      <w:pPr>
-        <w:pStyle w:val="textbody"/>
-      </w:pPr>
-      <w:r>
-        <w:t xml:space="preserve">Biomass Harvest version 2.0 is compatible with </w:t>
-      </w:r>
-      <w:r>
-        <w:t>Core</w:t>
-      </w:r>
-      <w:r>
-        <w:t xml:space="preserve"> </w:t>
-      </w:r>
-      <w:r>
-        <w:t>v</w:t>
-      </w:r>
-      <w:r>
-        <w:t>6.0.</w:t>
-      </w:r>
-    </w:p>
-    <w:p>
-      <w:pPr>
-        <w:pStyle w:val="Heading3"/>
-      </w:pPr>
-      <w:bookmarkStart w:id="14" w:name="_Toc4413474"/>
-      <w:r>
-        <w:t>Version 1.3</w:t>
-      </w:r>
-      <w:bookmarkEnd w:id="14"/>
-    </w:p>
-    <w:p>
-      <w:pPr>
-        <w:pStyle w:val="textbody"/>
-      </w:pPr>
-      <w:r>
-        <w:t>Version 1.3 incorporated the numerous fixes that were applied to the Base Harvest version 1.3.</w:t>
-      </w:r>
-    </w:p>
-    <w:p>
-      <w:pPr>
-        <w:pStyle w:val="Heading2"/>
-      </w:pPr>
-      <w:bookmarkStart w:id="15" w:name="_Toc4413475"/>
-      <w:r>
-        <w:t>Minor Releases</w:t>
-      </w:r>
-      <w:bookmarkEnd w:id="15"/>
-    </w:p>
-    <w:p>
-      <w:pPr>
-        <w:pStyle w:val="Heading3"/>
-      </w:pPr>
-      <w:bookmarkStart w:id="16" w:name="_Toc4413476"/>
-      <w:r>
-        <w:t>Version 3.2.4 (May 2018)</w:t>
-      </w:r>
-      <w:bookmarkEnd w:id="16"/>
-    </w:p>
-    <w:p>
-      <w:pPr>
-        <w:pStyle w:val="textbody"/>
-      </w:pPr>
-      <w:r>
-        <w:t>Update to biomass cohort library.</w:t>
-      </w:r>
-    </w:p>
-    <w:p>
-      <w:pPr>
-        <w:pStyle w:val="Heading3"/>
-      </w:pPr>
-      <w:bookmarkStart w:id="17" w:name="_Toc4413477"/>
-      <w:r>
-        <w:t>Version 3.2.</w:t>
-      </w:r>
-      <w:r>
-        <w:t>3</w:t>
-      </w:r>
-      <w:r>
-        <w:t xml:space="preserve"> (March 2018)</w:t>
-      </w:r>
-      <w:bookmarkEnd w:id="17"/>
-    </w:p>
-    <w:p>
-      <w:pPr>
-        <w:pStyle w:val="textbody"/>
-      </w:pPr>
-      <w:r>
-        <w:t>Update to Library-Harvest-Mgmt.</w:t>
-      </w:r>
-    </w:p>
-    <w:p>
-      <w:pPr>
-        <w:pStyle w:val="Heading3"/>
-      </w:pPr>
-      <w:bookmarkStart w:id="18" w:name="_Toc4413478"/>
-      <w:r>
-        <w:t>Version 3.2.1</w:t>
-      </w:r>
-      <w:r>
-        <w:t xml:space="preserve"> (February 2018)</w:t>
-      </w:r>
-      <w:bookmarkEnd w:id="18"/>
-    </w:p>
-    <w:p>
-      <w:pPr>
-        <w:pStyle w:val="textbody"/>
-      </w:pPr>
-      <w:r>
-        <w:t>Updated to be compatible with the Succession Library v5.</w:t>
-      </w:r>
-    </w:p>
-    <w:p>
-      <w:pPr>
-        <w:pStyle w:val="Heading3"/>
-      </w:pPr>
-      <w:bookmarkStart w:id="19" w:name="_Toc4413479"/>
-      <w:r>
-        <w:t>Version 2.0.4</w:t>
-      </w:r>
-      <w:bookmarkEnd w:id="19"/>
-    </w:p>
-    <w:p>
-      <w:pPr>
-        <w:pStyle w:val="textbody"/>
-      </w:pPr>
-      <w:r>
-        <w:t>Bug fixed regarding ages, age ranges, and partial removal percentages in the species list for cohort removals.  In some cases the first or last species listed was not properly assigned to the prescription.</w:t>
-      </w:r>
-    </w:p>
-    <w:p>
-      <w:pPr>
-        <w:pStyle w:val="Heading3"/>
-      </w:pPr>
-      <w:bookmarkStart w:id="20" w:name="_Toc4413480"/>
-      <w:r>
-        <w:lastRenderedPageBreak/>
-        <w:t>Version 2.0.3</w:t>
-      </w:r>
-      <w:bookmarkEnd w:id="20"/>
-    </w:p>
-    <w:p>
-      <w:pPr>
-        <w:pStyle w:val="textbody"/>
-      </w:pPr>
-      <w:r>
-        <w:t xml:space="preserve">Compatible with Base Harvest 2.1.2, which added capability for selecting a percentage of stands as the harvest target, and add potential for interaction with the Base BDA extension to allow </w:t>
-      </w:r>
-      <w:proofErr w:type="spellStart"/>
-      <w:r>
-        <w:t>presalvage</w:t>
-      </w:r>
-      <w:proofErr w:type="spellEnd"/>
-      <w:r>
-        <w:t xml:space="preserve"> prescriptions.</w:t>
-      </w:r>
-    </w:p>
-    <w:p>
-      <w:pPr>
-        <w:pStyle w:val="Heading3"/>
-      </w:pPr>
-      <w:bookmarkStart w:id="21" w:name="_Toc4413481"/>
-      <w:r>
-        <w:t>Version 2.0.2</w:t>
-      </w:r>
-      <w:bookmarkEnd w:id="21"/>
-    </w:p>
-    <w:p>
-      <w:pPr>
-        <w:pStyle w:val="textbody"/>
-      </w:pPr>
-      <w:r>
-        <w:t>Bug fixed that caused improper simulation of repeat harvests.</w:t>
-      </w:r>
-    </w:p>
-    <w:p>
-      <w:pPr>
-        <w:pStyle w:val="Heading3"/>
-      </w:pPr>
-      <w:bookmarkStart w:id="22" w:name="_Toc4413482"/>
+      <w:bookmarkStart w:id="23" w:name="_Toc20812561"/>
       <w:r>
         <w:t>Version 1.3.1</w:t>
       </w:r>
-      <w:bookmarkEnd w:id="22"/>
+      <w:bookmarkEnd w:id="23"/>
     </w:p>
     <w:p>
       <w:pPr>
@@ -3383,15 +3503,15 @@
       <w:pPr>
         <w:pStyle w:val="Heading2"/>
       </w:pPr>
-      <w:bookmarkStart w:id="23" w:name="_Toc113769710"/>
-      <w:bookmarkStart w:id="24" w:name="_Toc113770926"/>
-      <w:bookmarkStart w:id="25" w:name="_Toc4413483"/>
+      <w:bookmarkStart w:id="24" w:name="_Toc113769710"/>
+      <w:bookmarkStart w:id="25" w:name="_Toc113770926"/>
+      <w:bookmarkStart w:id="26" w:name="_Toc20812562"/>
       <w:r>
         <w:t>Acknowledgements</w:t>
       </w:r>
-      <w:bookmarkEnd w:id="23"/>
       <w:bookmarkEnd w:id="24"/>
       <w:bookmarkEnd w:id="25"/>
+      <w:bookmarkEnd w:id="26"/>
     </w:p>
     <w:p>
       <w:pPr>
@@ -3411,19 +3531,19 @@
       <w:pPr>
         <w:pStyle w:val="Heading1"/>
       </w:pPr>
-      <w:bookmarkStart w:id="26" w:name="_Toc102232959"/>
-      <w:bookmarkStart w:id="27" w:name="_Toc133934414"/>
-      <w:bookmarkStart w:id="28" w:name="_Toc4413484"/>
+      <w:bookmarkStart w:id="27" w:name="_Toc102232959"/>
+      <w:bookmarkStart w:id="28" w:name="_Toc133934414"/>
+      <w:bookmarkStart w:id="29" w:name="_Toc20812563"/>
       <w:r>
         <w:lastRenderedPageBreak/>
         <w:t>Input File</w:t>
       </w:r>
-      <w:bookmarkEnd w:id="26"/>
       <w:bookmarkEnd w:id="27"/>
+      <w:bookmarkEnd w:id="28"/>
       <w:r>
         <w:t>s</w:t>
       </w:r>
-      <w:bookmarkEnd w:id="28"/>
+      <w:bookmarkEnd w:id="29"/>
     </w:p>
     <w:p>
       <w:pPr>
@@ -3437,20 +3557,20 @@
       <w:pPr>
         <w:pStyle w:val="Heading2"/>
       </w:pPr>
-      <w:bookmarkStart w:id="29" w:name="_Toc112235332"/>
-      <w:bookmarkStart w:id="30" w:name="_Toc133386213"/>
-      <w:bookmarkStart w:id="31" w:name="_Toc133907148"/>
-      <w:bookmarkStart w:id="32" w:name="_Toc133934416"/>
-      <w:bookmarkStart w:id="33" w:name="_Toc4413485"/>
+      <w:bookmarkStart w:id="30" w:name="_Toc112235332"/>
+      <w:bookmarkStart w:id="31" w:name="_Toc133386213"/>
+      <w:bookmarkStart w:id="32" w:name="_Toc133907148"/>
+      <w:bookmarkStart w:id="33" w:name="_Toc133934416"/>
+      <w:bookmarkStart w:id="34" w:name="_Toc20812564"/>
       <w:proofErr w:type="spellStart"/>
       <w:r>
         <w:t>LandisData</w:t>
       </w:r>
-      <w:bookmarkEnd w:id="29"/>
       <w:bookmarkEnd w:id="30"/>
       <w:bookmarkEnd w:id="31"/>
       <w:bookmarkEnd w:id="32"/>
       <w:bookmarkEnd w:id="33"/>
+      <w:bookmarkEnd w:id="34"/>
       <w:proofErr w:type="spellEnd"/>
     </w:p>
     <w:p>
@@ -3489,14 +3609,14 @@
       <w:pPr>
         <w:pStyle w:val="Heading2"/>
       </w:pPr>
-      <w:bookmarkStart w:id="34" w:name="_Toc284865474"/>
-      <w:bookmarkStart w:id="35" w:name="_Toc4413486"/>
+      <w:bookmarkStart w:id="35" w:name="_Toc284865474"/>
+      <w:bookmarkStart w:id="36" w:name="_Toc20812565"/>
       <w:proofErr w:type="spellStart"/>
       <w:r>
         <w:t>PreventEstablishment</w:t>
       </w:r>
-      <w:bookmarkEnd w:id="34"/>
       <w:bookmarkEnd w:id="35"/>
+      <w:bookmarkEnd w:id="36"/>
       <w:proofErr w:type="spellEnd"/>
     </w:p>
     <w:p>
@@ -3712,11 +3832,11 @@
       <w:pPr>
         <w:pStyle w:val="Heading2"/>
       </w:pPr>
-      <w:bookmarkStart w:id="36" w:name="_Toc4413487"/>
+      <w:bookmarkStart w:id="37" w:name="_Toc20812566"/>
       <w:r>
         <w:t>Species List for Cohort Removal</w:t>
       </w:r>
-      <w:bookmarkEnd w:id="36"/>
+      <w:bookmarkEnd w:id="37"/>
     </w:p>
     <w:p>
       <w:pPr>
@@ -3861,16 +3981,16 @@
       <w:pPr>
         <w:pStyle w:val="Heading2"/>
       </w:pPr>
-      <w:bookmarkStart w:id="37" w:name="_Ref138851555"/>
-      <w:bookmarkStart w:id="38" w:name="_Toc4413488"/>
+      <w:bookmarkStart w:id="38" w:name="_Ref138851555"/>
+      <w:bookmarkStart w:id="39" w:name="_Toc20812567"/>
       <w:r>
         <w:t xml:space="preserve">Biomass </w:t>
       </w:r>
       <w:r>
         <w:t>Maps</w:t>
       </w:r>
-      <w:bookmarkEnd w:id="37"/>
       <w:bookmarkEnd w:id="38"/>
+      <w:bookmarkEnd w:id="39"/>
     </w:p>
     <w:p>
       <w:pPr>
@@ -4015,7 +4135,7 @@
       <w:pPr>
         <w:pStyle w:val="Heading1"/>
       </w:pPr>
-      <w:bookmarkStart w:id="39" w:name="_Toc4413489"/>
+      <w:bookmarkStart w:id="40" w:name="_Toc20812568"/>
       <w:r>
         <w:lastRenderedPageBreak/>
         <w:t>Output</w:t>
@@ -4023,7 +4143,7 @@
       <w:r>
         <w:t xml:space="preserve"> Files</w:t>
       </w:r>
-      <w:bookmarkEnd w:id="39"/>
+      <w:bookmarkEnd w:id="40"/>
     </w:p>
     <w:p>
       <w:pPr>
@@ -4044,14 +4164,14 @@
       <w:pPr>
         <w:pStyle w:val="Heading2"/>
       </w:pPr>
-      <w:bookmarkStart w:id="40" w:name="_Toc4413490"/>
+      <w:bookmarkStart w:id="41" w:name="_Toc20812569"/>
       <w:r>
         <w:t xml:space="preserve">Biomass </w:t>
       </w:r>
       <w:r>
         <w:t>Maps</w:t>
       </w:r>
-      <w:bookmarkEnd w:id="40"/>
+      <w:bookmarkEnd w:id="41"/>
     </w:p>
     <w:p>
       <w:pPr>
@@ -4097,11 +4217,11 @@
       <w:pPr>
         <w:pStyle w:val="Heading2"/>
       </w:pPr>
-      <w:bookmarkStart w:id="41" w:name="_Toc4413491"/>
+      <w:bookmarkStart w:id="42" w:name="_Toc20812570"/>
       <w:r>
         <w:t>Event Log</w:t>
       </w:r>
-      <w:bookmarkEnd w:id="41"/>
+      <w:bookmarkEnd w:id="42"/>
     </w:p>
     <w:p>
       <w:pPr>
@@ -4184,11 +4304,11 @@
       <w:pPr>
         <w:pStyle w:val="Heading2"/>
       </w:pPr>
-      <w:bookmarkStart w:id="42" w:name="_Toc4413492"/>
+      <w:bookmarkStart w:id="43" w:name="_Toc20812571"/>
       <w:r>
         <w:t>Summary Log</w:t>
       </w:r>
-      <w:bookmarkEnd w:id="42"/>
+      <w:bookmarkEnd w:id="43"/>
     </w:p>
     <w:p>
       <w:pPr>
@@ -4420,19 +4540,39 @@
         <w:tab w:val="right" w:pos="9000"/>
       </w:tabs>
     </w:pPr>
-    <w:fldSimple w:instr=" DOCPROPERTY  &quot;Extension Name&quot;  \* MERGEFORMAT ">
-      <w:r>
-        <w:t>Biomass Harvest</w:t>
-      </w:r>
-    </w:fldSimple>
+    <w:r>
+      <w:fldChar w:fldCharType="begin"/>
+    </w:r>
+    <w:r>
+      <w:instrText xml:space="preserve"> DOCPROPERTY  "Extension Name"  \* MERGEFORMAT </w:instrText>
+    </w:r>
+    <w:r>
+      <w:fldChar w:fldCharType="separate"/>
+    </w:r>
+    <w:r>
+      <w:t>Biomass Harvest</w:t>
+    </w:r>
+    <w:r>
+      <w:fldChar w:fldCharType="end"/>
+    </w:r>
     <w:r>
       <w:t xml:space="preserve"> v</w:t>
     </w:r>
-    <w:fldSimple w:instr=" DOCPROPERTY  &quot;Extension Version&quot;  \* MERGEFORMAT ">
-      <w:r>
-        <w:t>4.0</w:t>
-      </w:r>
-    </w:fldSimple>
+    <w:r>
+      <w:fldChar w:fldCharType="begin"/>
+    </w:r>
+    <w:r>
+      <w:instrText xml:space="preserve"> DOCPROPERTY  "Extension Version"  \* MERGEFORMAT </w:instrText>
+    </w:r>
+    <w:r>
+      <w:fldChar w:fldCharType="separate"/>
+    </w:r>
+    <w:r>
+      <w:t>4.3</w:t>
+    </w:r>
+    <w:r>
+      <w:fldChar w:fldCharType="end"/>
+    </w:r>
     <w:r>
       <w:tab/>
     </w:r>
@@ -6577,7 +6717,7 @@
 </file>
 
 <file path=customXml/itemProps1.xml><?xml version="1.0" encoding="utf-8"?>
-<ds:datastoreItem xmlns:ds="http://schemas.openxmlformats.org/officeDocument/2006/customXml" ds:itemID="{E3A7208B-B8DF-440E-BB47-6CA2A7B7642C}">
+<ds:datastoreItem xmlns:ds="http://schemas.openxmlformats.org/officeDocument/2006/customXml" ds:itemID="{CD981DC3-ED62-443D-B7C3-53D631320DED}">
   <ds:schemaRefs>
     <ds:schemaRef ds:uri="http://schemas.openxmlformats.org/officeDocument/2006/bibliography"/>
   </ds:schemaRefs>

</xml_diff>